<commit_message>
Sequence fixes and docs update
Sequence fixes and docs update
</commit_message>
<xml_diff>
--- a/docs/Корж Д.А._ИС-18-1_5.docx
+++ b/docs/Корж Д.А._ИС-18-1_5.docx
@@ -38,7 +38,10 @@
         <w:pStyle w:val="2"/>
       </w:pPr>
       <w:r>
-        <w:t>Просмотр статистики и аналитики</w:t>
+        <w:t>Добавление тип</w:t>
+      </w:r>
+      <w:r>
+        <w:t>а ПО в систему</w:t>
       </w:r>
     </w:p>
     <w:p>
@@ -46,32 +49,44 @@
         <w:t>Диаграмма описывает деятельность</w:t>
       </w:r>
       <w:r>
-        <w:t xml:space="preserve"> директора и директора филиала</w:t>
-      </w:r>
-      <w:r>
-        <w:t xml:space="preserve">. После авторизации для менеджера выводится пользовательский интерфейс, </w:t>
-      </w:r>
-      <w:r>
-        <w:t>где он может выбрать нужную сущность для просмотр графиков и статистических данных</w:t>
-      </w:r>
-      <w:r>
-        <w:t>. После выбора сущности директор может</w:t>
+        <w:t xml:space="preserve"> главного администратора</w:t>
+      </w:r>
+      <w:r>
+        <w:t xml:space="preserve"> и</w:t>
+      </w:r>
+      <w:r>
+        <w:t xml:space="preserve"> директора</w:t>
+      </w:r>
+      <w:r>
+        <w:t>. После авторизации</w:t>
+      </w:r>
+      <w:r>
+        <w:t xml:space="preserve"> пользователь может открыть форму просмотра списка типов ПО и нажать на кнопку добавления, после чего будет произведён переход к форме добавления типа ПО. В процессе редактирования пользователь может заполнить поля, либо отменить все вносимые изменения, после чего процесс завершается без добавления типа ПО. После успешного завершения внесения изменений производится проверка правильности введённых данных, в случае некорректного ввода пользователю предлагается скорректировать некорректные значения.</w:t>
       </w:r>
     </w:p>
     <w:p>
       <w:pPr>
-        <w:pStyle w:val="1"/>
-      </w:pPr>
-      <w:r>
-        <w:t>Диаграммы последовательностей</w:t>
+        <w:pStyle w:val="2"/>
+      </w:pPr>
+      <w:r>
+        <w:t>Удаление комплектующего</w:t>
       </w:r>
     </w:p>
     <w:p>
-      <w:pPr>
-        <w:pStyle w:val="1"/>
-      </w:pPr>
-      <w:r>
-        <w:t>Диаграммы состояний</w:t>
+      <w:r>
+        <w:t>Диаграмма описывает деятельность</w:t>
+      </w:r>
+      <w:r>
+        <w:t xml:space="preserve"> любого участника системы</w:t>
+      </w:r>
+      <w:r>
+        <w:t xml:space="preserve">. </w:t>
+      </w:r>
+      <w:r>
+        <w:t>После авторизации пользователь может открыть форму просмотра списка комплектующих, выбрать комплектующее для удаления и нажать на кнопку «Удалить», затем после подтверждения операции комплектующее удаляется из системы</w:t>
+      </w:r>
+      <w:r>
+        <w:t>.</w:t>
       </w:r>
     </w:p>
     <w:p>
@@ -79,15 +94,294 @@
         <w:pStyle w:val="2"/>
       </w:pPr>
       <w:r>
-        <w:t>Состояния</w:t>
+        <w:t>Просмотр статистики и аналитики</w:t>
+      </w:r>
+    </w:p>
+    <w:p>
+      <w:r>
+        <w:t>Диаграмма описывает деятельность</w:t>
+      </w:r>
+      <w:r>
+        <w:t xml:space="preserve"> директора и директора филиала</w:t>
+      </w:r>
+      <w:r>
+        <w:t>. После авторизации для</w:t>
+      </w:r>
+      <w:r>
+        <w:t xml:space="preserve"> директора</w:t>
+      </w:r>
+      <w:r>
+        <w:t xml:space="preserve"> выводится пользовательский интерфейс, </w:t>
+      </w:r>
+      <w:r>
+        <w:t xml:space="preserve">где он может выбрать нужную сущность </w:t>
+      </w:r>
+      <w:r>
+        <w:t>для просмотра</w:t>
+      </w:r>
+      <w:r>
+        <w:t xml:space="preserve"> графиков и статистических данных</w:t>
+      </w:r>
+      <w:r>
+        <w:t>. После выбора сущности директор может</w:t>
+      </w:r>
+      <w:r>
+        <w:t xml:space="preserve"> осуществить п</w:t>
+      </w:r>
+      <w:r>
+        <w:t>росмотр списка сущности с промежуточными итогами</w:t>
+      </w:r>
+      <w:r>
+        <w:t xml:space="preserve"> либо </w:t>
+      </w:r>
+      <w:r>
+        <w:t>п</w:t>
+      </w:r>
+      <w:r>
+        <w:t>росмотр диаграммы в разрезе временных промежутков</w:t>
+      </w:r>
+      <w:r>
+        <w:t>.</w:t>
+      </w:r>
+    </w:p>
+    <w:p>
+      <w:pPr>
+        <w:pStyle w:val="2"/>
+      </w:pPr>
+      <w:r>
+        <w:t>Добавление компьютера в систему</w:t>
+      </w:r>
+      <w:r>
+        <w:t xml:space="preserve"> главным администратором или директором</w:t>
+      </w:r>
+    </w:p>
+    <w:p>
+      <w:r>
+        <w:t>Диаграмма описывает деятельность</w:t>
+      </w:r>
+      <w:r>
+        <w:t xml:space="preserve"> главного администратора и директора</w:t>
+      </w:r>
+      <w:r>
+        <w:t>. После авторизации</w:t>
+      </w:r>
+      <w:r>
+        <w:t xml:space="preserve"> пользователь может открыть форму просмотра списка</w:t>
+      </w:r>
+      <w:r>
+        <w:t xml:space="preserve"> компьютеров</w:t>
+      </w:r>
+      <w:r>
+        <w:t xml:space="preserve"> и нажать на кнопку добавления, после чего будет произведён переход к форме добавления</w:t>
+      </w:r>
+      <w:r>
+        <w:t xml:space="preserve"> компьютера</w:t>
+      </w:r>
+      <w:r>
+        <w:t>. В процессе редактирования пользователь может заполнить поля, либо отменить все вносимые изменения, после чего процесс завершается без добавления</w:t>
+      </w:r>
+      <w:r>
+        <w:t xml:space="preserve"> компьютера</w:t>
+      </w:r>
+      <w:r>
+        <w:t>.</w:t>
+      </w:r>
+    </w:p>
+    <w:p>
+      <w:r>
+        <w:t>Также в процессе редактирования пользователь может совершить выбор филиала, помещения, ответственного лица, произвести внесение информации об установленном ПО (создать</w:t>
+      </w:r>
+      <w:r>
+        <w:t xml:space="preserve"> информацию о</w:t>
+      </w:r>
+      <w:r>
+        <w:t xml:space="preserve">, в случае отсутствия необходимого) и применить лицензии к </w:t>
+      </w:r>
+      <w:r>
+        <w:t>данному ПО (создать информацию о, в случае отсутствия необходимых), произвести внесение информации о установленных в компьютер комплектующих (</w:t>
+      </w:r>
+      <w:r>
+        <w:t>создать информацию о, в случае отсутствия необходимых</w:t>
+      </w:r>
+      <w:r>
+        <w:t>)</w:t>
+      </w:r>
+      <w:r>
+        <w:t>.</w:t>
+      </w:r>
+    </w:p>
+    <w:p>
+      <w:r>
+        <w:t>После успешного завершения внесения изменений производится проверка правильности введённых данных, в случае некорректного ввода пользователю предлагается скорректировать некорректные значения.</w:t>
+      </w:r>
+    </w:p>
+    <w:p>
+      <w:pPr>
+        <w:pStyle w:val="2"/>
+      </w:pPr>
+      <w:r>
+        <w:t>Изменение данных о ПО</w:t>
+      </w:r>
+    </w:p>
+    <w:p>
+      <w:r>
+        <w:t>Диаграмма описывает деятельность</w:t>
+      </w:r>
+      <w:r>
+        <w:t xml:space="preserve"> </w:t>
+      </w:r>
+      <w:r>
+        <w:t>пользователей, не являющихся кладовщиками</w:t>
+      </w:r>
+      <w:r>
+        <w:t>. После авторизации</w:t>
+      </w:r>
+      <w:r>
+        <w:t xml:space="preserve"> пользователь может открыть форму просмотра списка </w:t>
+      </w:r>
+      <w:r>
+        <w:t xml:space="preserve">ПО, произвести выбор ПО из списка </w:t>
+      </w:r>
+      <w:r>
+        <w:t>и нажать на кнопку</w:t>
+      </w:r>
+      <w:r>
+        <w:t xml:space="preserve"> изменения</w:t>
+      </w:r>
+      <w:r>
+        <w:t>, после чего будет произведён переход к форме</w:t>
+      </w:r>
+      <w:r>
+        <w:t xml:space="preserve"> изменения ПО</w:t>
+      </w:r>
+      <w:r>
+        <w:t xml:space="preserve">. В процессе редактирования пользователь может заполнить поля, либо отменить все вносимые изменения, после чего процесс завершается без </w:t>
+      </w:r>
+      <w:r>
+        <w:t>изменения данных о ПО</w:t>
+      </w:r>
+      <w:r>
+        <w:t>.</w:t>
+      </w:r>
+    </w:p>
+    <w:p>
+      <w:r>
+        <w:lastRenderedPageBreak/>
+        <w:t>Также в процессе редактирования пользователь может совершить выбор</w:t>
+      </w:r>
+      <w:r>
+        <w:t xml:space="preserve"> типа ПО</w:t>
+      </w:r>
+      <w:r>
+        <w:t xml:space="preserve">, </w:t>
+      </w:r>
+      <w:r>
+        <w:t>компьютера, на который будет установлено ПО</w:t>
+      </w:r>
+      <w:r>
+        <w:t xml:space="preserve"> и применить лицензии к данному ПО (создать информацию о, в случае отсутствия необходимых)</w:t>
+      </w:r>
+      <w:r>
+        <w:t>, если ПО нуждается в лицензировании</w:t>
+      </w:r>
+      <w:r>
+        <w:t>.</w:t>
       </w:r>
       <w:bookmarkStart w:id="0" w:name="_GoBack"/>
       <w:bookmarkEnd w:id="0"/>
+    </w:p>
+    <w:p>
+      <w:r>
+        <w:t>После успешного завершения внесения изменений производится проверка правильности введённых данных, в случае некорректного ввода пользователю предлагается скорректировать некорректные значения.</w:t>
+      </w:r>
+    </w:p>
+    <w:p>
+      <w:pPr>
+        <w:pStyle w:val="1"/>
+      </w:pPr>
+      <w:r>
+        <w:t>Диаграммы последовательностей</w:t>
+      </w:r>
+    </w:p>
+    <w:p>
+      <w:pPr>
+        <w:pStyle w:val="1"/>
+      </w:pPr>
+      <w:r>
+        <w:t>Диаграммы состояний</w:t>
+      </w:r>
+    </w:p>
+    <w:p>
+      <w:pPr>
+        <w:pStyle w:val="2"/>
+      </w:pPr>
+      <w:r>
+        <w:t>Состояния комплектующего</w:t>
+      </w:r>
+    </w:p>
+    <w:p>
+      <w:r>
+        <w:t>Диаграмма описывает все возможные состояния</w:t>
+      </w:r>
       <w:r>
         <w:t xml:space="preserve"> комплектующего</w:t>
       </w:r>
+      <w:r>
+        <w:t xml:space="preserve"> на продолжении е</w:t>
+      </w:r>
+      <w:r>
+        <w:t>го</w:t>
+      </w:r>
+      <w:r>
+        <w:t xml:space="preserve"> жизненного цикла.</w:t>
+      </w:r>
+      <w:r>
+        <w:t xml:space="preserve"> При добавлении комплектующего оно помещается на склад. Далее, в зависимости от выбора оно может быть установлено в компьютер или удалено из системы. Установленное комплектующее может быть извлечено и возвращено на склад, либо выйти из строя, и так же быть возвращённым на склад. Вышедшее из строя комплектующее, находящееся на складе так же может быть удалено из системы.</w:t>
+      </w:r>
     </w:p>
-    <w:p/>
+    <w:p>
+      <w:pPr>
+        <w:pStyle w:val="2"/>
+      </w:pPr>
+      <w:r>
+        <w:t xml:space="preserve">Состояния </w:t>
+      </w:r>
+      <w:r>
+        <w:t>лицензии</w:t>
+      </w:r>
+    </w:p>
+    <w:p>
+      <w:r>
+        <w:t xml:space="preserve">Диаграмма описывает все возможные состояния </w:t>
+      </w:r>
+      <w:r>
+        <w:t>лицензии</w:t>
+      </w:r>
+      <w:r>
+        <w:t xml:space="preserve"> на продолжении ее жизненного цикла. </w:t>
+      </w:r>
+      <w:r>
+        <w:t>После добавления лицензии</w:t>
+      </w:r>
+      <w:r>
+        <w:t xml:space="preserve"> происходит полное или частичное применение лицензии к некоторым ПО. Далее и в случае полностью применённой и в случае частично применённой лицензии происходит израсходование части всех применений данной лицензии. </w:t>
+      </w:r>
+      <w:r>
+        <w:t>Частично примен</w:t>
+      </w:r>
+      <w:r>
+        <w:t>ённая</w:t>
+      </w:r>
+      <w:r>
+        <w:t xml:space="preserve"> и частично израсходован</w:t>
+      </w:r>
+      <w:r>
+        <w:t>ная лицензия может быть до применена до состояния полностью применённой и частично израсходованной лицензии. Полностью применённая и частично израсходованная лицензия после прошествии некоторого времени становится полностью израсходованной</w:t>
+      </w:r>
+      <w:r>
+        <w:t>.</w:t>
+      </w:r>
+    </w:p>
     <w:sectPr>
       <w:pgSz w:w="11906" w:h="16838"/>
       <w:pgMar w:top="1134" w:right="850" w:bottom="1134" w:left="1701" w:header="708" w:footer="708" w:gutter="0"/>
@@ -2939,6 +3233,7 @@
     <w:lsdException w:name="HTML Sample" w:semiHidden="1" w:unhideWhenUsed="1"/>
     <w:lsdException w:name="HTML Typewriter" w:semiHidden="1" w:unhideWhenUsed="1"/>
     <w:lsdException w:name="HTML Variable" w:semiHidden="1" w:unhideWhenUsed="1"/>
+    <w:lsdException w:name="Normal Table" w:semiHidden="1" w:unhideWhenUsed="1"/>
     <w:lsdException w:name="annotation subject" w:semiHidden="1" w:unhideWhenUsed="1"/>
     <w:lsdException w:name="No List" w:semiHidden="1" w:unhideWhenUsed="1"/>
     <w:lsdException w:name="Outline List 1" w:semiHidden="1" w:unhideWhenUsed="1"/>
@@ -2981,8 +3276,11 @@
     <w:lsdException w:name="Table Contemporary" w:semiHidden="1" w:unhideWhenUsed="1"/>
     <w:lsdException w:name="Table Elegant" w:semiHidden="1" w:unhideWhenUsed="1"/>
     <w:lsdException w:name="Table Professional" w:semiHidden="1" w:unhideWhenUsed="1"/>
+    <w:lsdException w:name="Table Subtle 1" w:semiHidden="1" w:unhideWhenUsed="1"/>
     <w:lsdException w:name="Table Subtle 2" w:semiHidden="1" w:unhideWhenUsed="1"/>
     <w:lsdException w:name="Table Web 1" w:semiHidden="1" w:unhideWhenUsed="1"/>
+    <w:lsdException w:name="Table Web 2" w:semiHidden="1" w:unhideWhenUsed="1"/>
+    <w:lsdException w:name="Table Web 3" w:semiHidden="1" w:unhideWhenUsed="1"/>
     <w:lsdException w:name="Balloon Text" w:semiHidden="1" w:unhideWhenUsed="1"/>
     <w:lsdException w:name="Table Grid" w:uiPriority="39"/>
     <w:lsdException w:name="Table Theme" w:semiHidden="1" w:unhideWhenUsed="1"/>
@@ -3210,7 +3508,10 @@
   <w:style w:type="paragraph" w:default="1" w:styleId="a">
     <w:name w:val="Normal"/>
     <w:qFormat/>
-    <w:rsid w:val="00A1715B"/>
+    <w:rsid w:val="00B27C64"/>
+    <w:pPr>
+      <w:jc w:val="both"/>
+    </w:pPr>
     <w:rPr>
       <w:rFonts w:ascii="Times New Roman" w:hAnsi="Times New Roman"/>
     </w:rPr>
@@ -3813,7 +4114,7 @@
 </file>
 
 <file path=customXml/itemProps1.xml><?xml version="1.0" encoding="utf-8"?>
-<ds:datastoreItem xmlns:ds="http://schemas.openxmlformats.org/officeDocument/2006/customXml" ds:itemID="{92484DC0-90F8-48EE-80D3-80F0C1912B10}">
+<ds:datastoreItem xmlns:ds="http://schemas.openxmlformats.org/officeDocument/2006/customXml" ds:itemID="{B1A246BF-282B-40AD-BDB6-078F3A32E078}">
   <ds:schemaRefs>
     <ds:schemaRef ds:uri="http://schemas.openxmlformats.org/officeDocument/2006/bibliography"/>
   </ds:schemaRefs>

</xml_diff>

<commit_message>
Sequence fixes in class
Sequence fixes in class
</commit_message>
<xml_diff>
--- a/docs/Корж Д.А._ИС-18-1_5.docx
+++ b/docs/Корж Д.А._ИС-18-1_5.docx
@@ -1,6 +1,6 @@
 
 <file path=word/document.xml><?xml version="1.0" encoding="utf-8"?>
-<w:document xmlns:wpc="http://schemas.microsoft.com/office/word/2010/wordprocessingCanvas" xmlns:cx="http://schemas.microsoft.com/office/drawing/2014/chartex" xmlns:cx1="http://schemas.microsoft.com/office/drawing/2015/9/8/chartex" xmlns:cx2="http://schemas.microsoft.com/office/drawing/2015/10/21/chartex" xmlns:cx3="http://schemas.microsoft.com/office/drawing/2016/5/9/chartex" xmlns:cx4="http://schemas.microsoft.com/office/drawing/2016/5/10/chartex" xmlns:cx5="http://schemas.microsoft.com/office/drawing/2016/5/11/chartex" xmlns:cx6="http://schemas.microsoft.com/office/drawing/2016/5/12/chartex" xmlns:cx7="http://schemas.microsoft.com/office/drawing/2016/5/13/chartex" xmlns:cx8="http://schemas.microsoft.com/office/drawing/2016/5/14/chartex" xmlns:mc="http://schemas.openxmlformats.org/markup-compatibility/2006" xmlns:aink="http://schemas.microsoft.com/office/drawing/2016/ink" xmlns:am3d="http://schemas.microsoft.com/office/drawing/2017/model3d" xmlns:o="urn:schemas-microsoft-com:office:office" xmlns:r="http://schemas.openxmlformats.org/officeDocument/2006/relationships" xmlns:m="http://schemas.openxmlformats.org/officeDocument/2006/math" xmlns:v="urn:schemas-microsoft-com:vml" xmlns:wp14="http://schemas.microsoft.com/office/word/2010/wordprocessingDrawing" xmlns:wp="http://schemas.openxmlformats.org/drawingml/2006/wordprocessingDrawing" xmlns:w10="urn:schemas-microsoft-com:office:word" xmlns:w="http://schemas.openxmlformats.org/wordprocessingml/2006/main" xmlns:w14="http://schemas.microsoft.com/office/word/2010/wordml" xmlns:w15="http://schemas.microsoft.com/office/word/2012/wordml" xmlns:w16cid="http://schemas.microsoft.com/office/word/2016/wordml/cid" xmlns:w16se="http://schemas.microsoft.com/office/word/2015/wordml/symex" xmlns:wpg="http://schemas.microsoft.com/office/word/2010/wordprocessingGroup" xmlns:wpi="http://schemas.microsoft.com/office/word/2010/wordprocessingInk" xmlns:wne="http://schemas.microsoft.com/office/word/2006/wordml" xmlns:wps="http://schemas.microsoft.com/office/word/2010/wordprocessingShape" mc:Ignorable="w14 w15 w16se w16cid wp14">
+<w:document xmlns:wpc="http://schemas.microsoft.com/office/word/2010/wordprocessingCanvas" xmlns:cx="http://schemas.microsoft.com/office/drawing/2014/chartex" xmlns:mc="http://schemas.openxmlformats.org/markup-compatibility/2006" xmlns:o="urn:schemas-microsoft-com:office:office" xmlns:r="http://schemas.openxmlformats.org/officeDocument/2006/relationships" xmlns:m="http://schemas.openxmlformats.org/officeDocument/2006/math" xmlns:v="urn:schemas-microsoft-com:vml" xmlns:wp14="http://schemas.microsoft.com/office/word/2010/wordprocessingDrawing" xmlns:wp="http://schemas.openxmlformats.org/drawingml/2006/wordprocessingDrawing" xmlns:w10="urn:schemas-microsoft-com:office:word" xmlns:w="http://schemas.openxmlformats.org/wordprocessingml/2006/main" xmlns:w14="http://schemas.microsoft.com/office/word/2010/wordml" xmlns:w15="http://schemas.microsoft.com/office/word/2012/wordml" xmlns:w16se="http://schemas.microsoft.com/office/word/2015/wordml/symex" xmlns:wpg="http://schemas.microsoft.com/office/word/2010/wordprocessingGroup" xmlns:wpi="http://schemas.microsoft.com/office/word/2010/wordprocessingInk" xmlns:wne="http://schemas.microsoft.com/office/word/2006/wordml" xmlns:wps="http://schemas.microsoft.com/office/word/2010/wordprocessingShape" mc:Ignorable="w14 w15 w16se wp14">
   <w:body>
     <w:p>
       <w:pPr>
@@ -49,13 +49,7 @@
         <w:t>Диаграмма описывает деятельность</w:t>
       </w:r>
       <w:r>
-        <w:t xml:space="preserve"> главного администратора</w:t>
-      </w:r>
-      <w:r>
-        <w:t xml:space="preserve"> и</w:t>
-      </w:r>
-      <w:r>
-        <w:t xml:space="preserve"> директора</w:t>
+        <w:t xml:space="preserve"> главного администратора и директора</w:t>
       </w:r>
       <w:r>
         <w:t>. После авторизации</w:t>
@@ -65,293 +59,508 @@
       </w:r>
     </w:p>
     <w:p>
-      <w:pPr>
-        <w:pStyle w:val="2"/>
-      </w:pPr>
-      <w:r>
-        <w:t>Удаление комплектующего</w:t>
-      </w:r>
-    </w:p>
-    <w:p>
-      <w:r>
-        <w:t>Диаграмма описывает деятельность</w:t>
-      </w:r>
-      <w:r>
-        <w:t xml:space="preserve"> любого участника системы</w:t>
-      </w:r>
-      <w:r>
-        <w:t xml:space="preserve">. </w:t>
-      </w:r>
-      <w:r>
-        <w:t>После авторизации пользователь может открыть форму просмотра списка комплектующих, выбрать комплектующее для удаления и нажать на кнопку «Удалить», затем после подтверждения операции комплектующее удаляется из системы</w:t>
-      </w:r>
-      <w:r>
-        <w:t>.</w:t>
-      </w:r>
-    </w:p>
-    <w:p>
-      <w:pPr>
-        <w:pStyle w:val="2"/>
-      </w:pPr>
-      <w:r>
-        <w:t>Просмотр статистики и аналитики</w:t>
-      </w:r>
-    </w:p>
-    <w:p>
-      <w:r>
-        <w:t>Диаграмма описывает деятельность</w:t>
-      </w:r>
-      <w:r>
-        <w:t xml:space="preserve"> директора и директора филиала</w:t>
-      </w:r>
-      <w:r>
-        <w:t>. После авторизации для</w:t>
-      </w:r>
-      <w:r>
-        <w:t xml:space="preserve"> директора</w:t>
-      </w:r>
-      <w:r>
-        <w:t xml:space="preserve"> выводится пользовательский интерфейс, </w:t>
-      </w:r>
-      <w:r>
-        <w:t xml:space="preserve">где он может выбрать нужную сущность </w:t>
-      </w:r>
-      <w:r>
-        <w:t>для просмотра</w:t>
-      </w:r>
-      <w:r>
-        <w:t xml:space="preserve"> графиков и статистических данных</w:t>
-      </w:r>
-      <w:r>
-        <w:t>. После выбора сущности директор может</w:t>
-      </w:r>
-      <w:r>
-        <w:t xml:space="preserve"> осуществить п</w:t>
-      </w:r>
-      <w:r>
-        <w:t>росмотр списка сущности с промежуточными итогами</w:t>
-      </w:r>
-      <w:r>
-        <w:t xml:space="preserve"> либо </w:t>
-      </w:r>
-      <w:r>
-        <w:t>п</w:t>
-      </w:r>
-      <w:r>
-        <w:t>росмотр диаграммы в разрезе временных промежутков</w:t>
-      </w:r>
-      <w:r>
-        <w:t>.</w:t>
-      </w:r>
-    </w:p>
-    <w:p>
-      <w:pPr>
-        <w:pStyle w:val="2"/>
-      </w:pPr>
-      <w:r>
-        <w:t>Добавление компьютера в систему</w:t>
-      </w:r>
-      <w:r>
-        <w:t xml:space="preserve"> главным администратором или директором</w:t>
-      </w:r>
-    </w:p>
-    <w:p>
-      <w:r>
-        <w:t>Диаграмма описывает деятельность</w:t>
-      </w:r>
-      <w:r>
-        <w:t xml:space="preserve"> главного администратора и директора</w:t>
-      </w:r>
-      <w:r>
-        <w:t>. После авторизации</w:t>
-      </w:r>
-      <w:r>
-        <w:t xml:space="preserve"> пользователь может открыть форму просмотра списка</w:t>
-      </w:r>
-      <w:r>
-        <w:t xml:space="preserve"> компьютеров</w:t>
-      </w:r>
-      <w:r>
-        <w:t xml:space="preserve"> и нажать на кнопку добавления, после чего будет произведён переход к форме добавления</w:t>
-      </w:r>
-      <w:r>
-        <w:t xml:space="preserve"> компьютера</w:t>
-      </w:r>
-      <w:r>
-        <w:t>. В процессе редактирования пользователь может заполнить поля, либо отменить все вносимые изменения, после чего процесс завершается без добавления</w:t>
-      </w:r>
-      <w:r>
-        <w:t xml:space="preserve"> компьютера</w:t>
-      </w:r>
-      <w:r>
-        <w:t>.</w:t>
-      </w:r>
-    </w:p>
-    <w:p>
-      <w:r>
-        <w:t>Также в процессе редактирования пользователь может совершить выбор филиала, помещения, ответственного лица, произвести внесение информации об установленном ПО (создать</w:t>
-      </w:r>
-      <w:r>
-        <w:t xml:space="preserve"> информацию о</w:t>
-      </w:r>
-      <w:r>
-        <w:t xml:space="preserve">, в случае отсутствия необходимого) и применить лицензии к </w:t>
-      </w:r>
-      <w:r>
-        <w:t>данному ПО (создать информацию о, в случае отсутствия необходимых), произвести внесение информации о установленных в компьютер комплектующих (</w:t>
-      </w:r>
-      <w:r>
-        <w:t>создать информацию о, в случае отсутствия необходимых</w:t>
-      </w:r>
-      <w:r>
-        <w:t>)</w:t>
-      </w:r>
-      <w:r>
-        <w:t>.</w:t>
-      </w:r>
-    </w:p>
-    <w:p>
-      <w:r>
-        <w:t>После успешного завершения внесения изменений производится проверка правильности введённых данных, в случае некорректного ввода пользователю предлагается скорректировать некорректные значения.</w:t>
-      </w:r>
-    </w:p>
-    <w:p>
-      <w:pPr>
-        <w:pStyle w:val="2"/>
-      </w:pPr>
-      <w:r>
-        <w:t>Изменение данных о ПО</w:t>
-      </w:r>
-    </w:p>
-    <w:p>
-      <w:r>
-        <w:t>Диаграмма описывает деятельность</w:t>
-      </w:r>
-      <w:r>
-        <w:t xml:space="preserve"> </w:t>
-      </w:r>
-      <w:r>
-        <w:t>пользователей, не являющихся кладовщиками</w:t>
-      </w:r>
-      <w:r>
-        <w:t>. После авторизации</w:t>
-      </w:r>
-      <w:r>
-        <w:t xml:space="preserve"> пользователь может открыть форму просмотра списка </w:t>
-      </w:r>
-      <w:r>
-        <w:t xml:space="preserve">ПО, произвести выбор ПО из списка </w:t>
-      </w:r>
-      <w:r>
-        <w:t>и нажать на кнопку</w:t>
-      </w:r>
-      <w:r>
-        <w:t xml:space="preserve"> изменения</w:t>
-      </w:r>
-      <w:r>
-        <w:t>, после чего будет произведён переход к форме</w:t>
-      </w:r>
-      <w:r>
-        <w:t xml:space="preserve"> изменения ПО</w:t>
-      </w:r>
-      <w:r>
-        <w:t xml:space="preserve">. В процессе редактирования пользователь может заполнить поля, либо отменить все вносимые изменения, после чего процесс завершается без </w:t>
-      </w:r>
-      <w:r>
-        <w:t>изменения данных о ПО</w:t>
-      </w:r>
-      <w:r>
-        <w:t>.</w:t>
-      </w:r>
-    </w:p>
-    <w:p>
-      <w:r>
-        <w:lastRenderedPageBreak/>
-        <w:t>Также в процессе редактирования пользователь может совершить выбор</w:t>
-      </w:r>
-      <w:r>
-        <w:t xml:space="preserve"> типа ПО</w:t>
-      </w:r>
-      <w:r>
-        <w:t xml:space="preserve">, </w:t>
-      </w:r>
-      <w:r>
-        <w:t>компьютера, на который будет установлено ПО</w:t>
-      </w:r>
-      <w:r>
-        <w:t xml:space="preserve"> и применить лицензии к данному ПО (создать информацию о, в случае отсутствия необходимых)</w:t>
-      </w:r>
-      <w:r>
-        <w:t>, если ПО нуждается в лицензировании</w:t>
-      </w:r>
-      <w:r>
-        <w:t>.</w:t>
-      </w:r>
       <w:bookmarkStart w:id="0" w:name="_GoBack"/>
       <w:bookmarkEnd w:id="0"/>
     </w:p>
     <w:p>
-      <w:r>
-        <w:t>После успешного завершения внесения изменений производится проверка правильности введённых данных, в случае некорректного ввода пользователю предлагается скорректировать некорректные значения.</w:t>
+      <w:pPr>
+        <w:pStyle w:val="2"/>
+      </w:pPr>
+      <w:r>
+        <w:t>Удаление комплектующего</w:t>
       </w:r>
     </w:p>
     <w:p>
-      <w:pPr>
-        <w:pStyle w:val="1"/>
-      </w:pPr>
-      <w:r>
-        <w:t>Диаграммы последовательностей</w:t>
+      <w:r>
+        <w:t>Диаграмма описывает деятельность</w:t>
+      </w:r>
+      <w:r>
+        <w:t xml:space="preserve"> любого участника системы</w:t>
+      </w:r>
+      <w:r>
+        <w:t xml:space="preserve">. </w:t>
+      </w:r>
+      <w:r>
+        <w:t>После авторизации пользователь может открыть форму просмотра списка комплектующих, выбрать комплектующее для удаления и нажать на кнопку «Удалить», затем после подтверждения операции комплектующее удаляется из системы</w:t>
+      </w:r>
+      <w:r>
+        <w:t>.</w:t>
       </w:r>
     </w:p>
     <w:p>
       <w:pPr>
-        <w:pStyle w:val="1"/>
-      </w:pPr>
-      <w:r>
-        <w:t>Диаграммы состояний</w:t>
+        <w:pStyle w:val="2"/>
+      </w:pPr>
+      <w:r>
+        <w:t>Просмотр статистики и аналитики</w:t>
       </w:r>
     </w:p>
     <w:p>
-      <w:pPr>
-        <w:pStyle w:val="2"/>
-      </w:pPr>
-      <w:r>
-        <w:t>Состояния комплектующего</w:t>
+      <w:r>
+        <w:t>Диаграмма описывает деятельность</w:t>
+      </w:r>
+      <w:r>
+        <w:t xml:space="preserve"> директора и директора филиала</w:t>
+      </w:r>
+      <w:r>
+        <w:t>. После авторизации для</w:t>
+      </w:r>
+      <w:r>
+        <w:t xml:space="preserve"> директора</w:t>
+      </w:r>
+      <w:r>
+        <w:t xml:space="preserve"> выводится пользовательский интерфейс, </w:t>
+      </w:r>
+      <w:r>
+        <w:t xml:space="preserve">где он может выбрать нужную сущность </w:t>
+      </w:r>
+      <w:r>
+        <w:t>для просмотра</w:t>
+      </w:r>
+      <w:r>
+        <w:t xml:space="preserve"> графиков и статистических данных</w:t>
+      </w:r>
+      <w:r>
+        <w:t>. После выбора сущности директор может</w:t>
+      </w:r>
+      <w:r>
+        <w:t xml:space="preserve"> осуществить п</w:t>
+      </w:r>
+      <w:r>
+        <w:t>росмотр списка сущности с промежуточными итогами</w:t>
+      </w:r>
+      <w:r>
+        <w:t xml:space="preserve"> либо </w:t>
+      </w:r>
+      <w:r>
+        <w:t>п</w:t>
+      </w:r>
+      <w:r>
+        <w:t>росмотр диаграммы в разрезе временных промежутков</w:t>
+      </w:r>
+      <w:r>
+        <w:t>.</w:t>
       </w:r>
     </w:p>
     <w:p>
-      <w:r>
-        <w:t>Диаграмма описывает все возможные состояния</w:t>
-      </w:r>
-      <w:r>
-        <w:t xml:space="preserve"> комплектующего</w:t>
-      </w:r>
-      <w:r>
-        <w:t xml:space="preserve"> на продолжении е</w:t>
-      </w:r>
-      <w:r>
-        <w:t>го</w:t>
-      </w:r>
-      <w:r>
-        <w:t xml:space="preserve"> жизненного цикла.</w:t>
-      </w:r>
-      <w:r>
-        <w:t xml:space="preserve"> При добавлении комплектующего оно помещается на склад. Далее, в зависимости от выбора оно может быть установлено в компьютер или удалено из системы. Установленное комплектующее может быть извлечено и возвращено на склад, либо выйти из строя, и так же быть возвращённым на склад. Вышедшее из строя комплектующее, находящееся на складе так же может быть удалено из системы.</w:t>
+      <w:pPr>
+        <w:pStyle w:val="2"/>
+      </w:pPr>
+      <w:r>
+        <w:t>Добавление компьютера в систему</w:t>
+      </w:r>
+      <w:r>
+        <w:t xml:space="preserve"> главным администратором или директором</w:t>
       </w:r>
     </w:p>
     <w:p>
-      <w:pPr>
-        <w:pStyle w:val="2"/>
-      </w:pPr>
-      <w:r>
-        <w:t xml:space="preserve">Состояния </w:t>
-      </w:r>
-      <w:r>
-        <w:t>лицензии</w:t>
+      <w:r>
+        <w:t>Диаграмма описывает деятельность</w:t>
+      </w:r>
+      <w:r>
+        <w:t xml:space="preserve"> главного администратора и директора</w:t>
+      </w:r>
+      <w:r>
+        <w:t>. После авторизации</w:t>
+      </w:r>
+      <w:r>
+        <w:t xml:space="preserve"> пользователь может открыть форму просмотра списка</w:t>
+      </w:r>
+      <w:r>
+        <w:t xml:space="preserve"> компьютеров</w:t>
+      </w:r>
+      <w:r>
+        <w:t xml:space="preserve"> и нажать на кнопку добавления, после чего будет произведён переход к форме добавления</w:t>
+      </w:r>
+      <w:r>
+        <w:t xml:space="preserve"> компьютера</w:t>
+      </w:r>
+      <w:r>
+        <w:t>. В процессе редактирования пользователь может заполнить поля, либо отменить все вносимые изменения, после чего процесс завершается без добавления</w:t>
+      </w:r>
+      <w:r>
+        <w:t xml:space="preserve"> компьютера</w:t>
+      </w:r>
+      <w:r>
+        <w:t>.</w:t>
       </w:r>
     </w:p>
     <w:p>
       <w:r>
+        <w:t>Также в процессе редактирования пользователь может совершить выбор филиала, помещения, ответственного лица, произвести внесение информации об установленном ПО (создать</w:t>
+      </w:r>
+      <w:r>
+        <w:t xml:space="preserve"> информацию о</w:t>
+      </w:r>
+      <w:r>
+        <w:t xml:space="preserve">, в случае отсутствия необходимого) и применить лицензии к </w:t>
+      </w:r>
+      <w:r>
+        <w:t>данному ПО (создать информацию о, в случае отсутствия необходимых), произвести внесение информации о установленных в компьютер комплектующих (</w:t>
+      </w:r>
+      <w:r>
+        <w:t>создать информацию о, в случае отсутствия необходимых</w:t>
+      </w:r>
+      <w:r>
+        <w:t>)</w:t>
+      </w:r>
+      <w:r>
+        <w:t>.</w:t>
+      </w:r>
+    </w:p>
+    <w:p>
+      <w:r>
+        <w:t>После успешного завершения внесения изменений производится проверка правильности введённых данных, в случае некорректного ввода пользователю предлагается скорректировать некорректные значения.</w:t>
+      </w:r>
+    </w:p>
+    <w:p>
+      <w:pPr>
+        <w:pStyle w:val="2"/>
+      </w:pPr>
+      <w:r>
+        <w:t>Изменение данных о ПО</w:t>
+      </w:r>
+    </w:p>
+    <w:p>
+      <w:r>
+        <w:t>Диаграмма описывает деятельность</w:t>
+      </w:r>
+      <w:r>
+        <w:t xml:space="preserve"> </w:t>
+      </w:r>
+      <w:r>
+        <w:t>пользователей, не являющихся кладовщиками</w:t>
+      </w:r>
+      <w:r>
+        <w:t>. После авторизации</w:t>
+      </w:r>
+      <w:r>
+        <w:t xml:space="preserve"> пользователь может открыть форму просмотра списка </w:t>
+      </w:r>
+      <w:r>
+        <w:t xml:space="preserve">ПО, произвести выбор ПО из списка </w:t>
+      </w:r>
+      <w:r>
+        <w:t>и нажать на кнопку</w:t>
+      </w:r>
+      <w:r>
+        <w:t xml:space="preserve"> изменения</w:t>
+      </w:r>
+      <w:r>
+        <w:t>, после чего будет произведён переход к форме</w:t>
+      </w:r>
+      <w:r>
+        <w:t xml:space="preserve"> изменения ПО</w:t>
+      </w:r>
+      <w:r>
+        <w:t xml:space="preserve">. В процессе редактирования пользователь может заполнить поля, либо отменить все вносимые изменения, после чего процесс завершается без </w:t>
+      </w:r>
+      <w:r>
+        <w:t>изменения данных о ПО</w:t>
+      </w:r>
+      <w:r>
+        <w:t>.</w:t>
+      </w:r>
+    </w:p>
+    <w:p>
+      <w:r>
+        <w:lastRenderedPageBreak/>
+        <w:t>Также в процессе редактирования пользователь может совершить выбор</w:t>
+      </w:r>
+      <w:r>
+        <w:t xml:space="preserve"> типа ПО</w:t>
+      </w:r>
+      <w:r>
+        <w:t xml:space="preserve">, </w:t>
+      </w:r>
+      <w:r>
+        <w:t>компьютера, на который будет установлено ПО</w:t>
+      </w:r>
+      <w:r>
+        <w:t xml:space="preserve"> и применить лицензии к данному ПО (создать информацию о, в случае отсутствия необходимых)</w:t>
+      </w:r>
+      <w:r>
+        <w:t>, если ПО нуждается в лицензировании</w:t>
+      </w:r>
+      <w:r>
+        <w:t>.</w:t>
+      </w:r>
+    </w:p>
+    <w:p>
+      <w:r>
+        <w:t>После успешного завершения внесения изменений производится проверка правильности введённых данных, в случае некорректного ввода пользователю предлагается скорректировать некорректные значения.</w:t>
+      </w:r>
+    </w:p>
+    <w:p>
+      <w:pPr>
+        <w:pStyle w:val="1"/>
+      </w:pPr>
+      <w:r>
+        <w:t>Диаграммы последовательностей</w:t>
+      </w:r>
+    </w:p>
+    <w:p>
+      <w:pPr>
+        <w:pStyle w:val="2"/>
+      </w:pPr>
+      <w:r>
+        <w:t>Просмотр компьютеров ответственным лицом</w:t>
+      </w:r>
+    </w:p>
+    <w:p>
+      <w:r>
+        <w:t>Диаграмма описывает процесс просмотра компьютеров ответственным лицом</w:t>
+      </w:r>
+      <w:r>
+        <w:t>.</w:t>
+      </w:r>
+      <w:r>
+        <w:t xml:space="preserve"> </w:t>
+      </w:r>
+    </w:p>
+    <w:p>
+      <w:pPr>
+        <w:pStyle w:val="2"/>
+      </w:pPr>
+      <w:r>
+        <w:t xml:space="preserve">Удаление </w:t>
+      </w:r>
+      <w:proofErr w:type="gramStart"/>
+      <w:r>
+        <w:t>типа</w:t>
+      </w:r>
+      <w:proofErr w:type="gramEnd"/>
+      <w:r>
+        <w:t xml:space="preserve"> комплектующего из системы</w:t>
+      </w:r>
+    </w:p>
+    <w:p>
+      <w:r>
+        <w:t xml:space="preserve">Диаграмма описывает процесс </w:t>
+      </w:r>
+      <w:r>
+        <w:t xml:space="preserve">удаления </w:t>
+      </w:r>
+      <w:proofErr w:type="gramStart"/>
+      <w:r>
+        <w:t>типа</w:t>
+      </w:r>
+      <w:proofErr w:type="gramEnd"/>
+      <w:r>
+        <w:t xml:space="preserve"> комплектующего из системы</w:t>
+      </w:r>
+      <w:r>
+        <w:t>.</w:t>
+      </w:r>
+      <w:r>
+        <w:t xml:space="preserve"> </w:t>
+      </w:r>
+    </w:p>
+    <w:p>
+      <w:pPr>
+        <w:pStyle w:val="2"/>
+      </w:pPr>
+      <w:r>
+        <w:t>Авторизация пользователя</w:t>
+      </w:r>
+    </w:p>
+    <w:p>
+      <w:pPr>
+        <w:rPr>
+          <w:lang w:val="en-US"/>
+        </w:rPr>
+      </w:pPr>
+      <w:r>
+        <w:t xml:space="preserve">Диаграмма описывает процесс </w:t>
+      </w:r>
+      <w:r>
+        <w:t>авторизации пользователя</w:t>
+      </w:r>
+      <w:r>
+        <w:t>.</w:t>
+      </w:r>
+      <w:r>
+        <w:t xml:space="preserve"> </w:t>
+      </w:r>
+      <w:r>
+        <w:t>Потенциальный пользователь через главное меню приложения</w:t>
+      </w:r>
+    </w:p>
+    <w:p>
+      <w:pPr>
+        <w:pStyle w:val="2"/>
+      </w:pPr>
+      <w:r>
+        <w:t>Добавление компьютера</w:t>
+      </w:r>
+      <w:r>
+        <w:t xml:space="preserve"> </w:t>
+      </w:r>
+      <w:r>
+        <w:t>директором филиала или администратором филиала</w:t>
+      </w:r>
+    </w:p>
+    <w:p>
+      <w:r>
+        <w:t>Диаграмма описывает процесс</w:t>
+      </w:r>
+      <w:r>
+        <w:t xml:space="preserve"> д</w:t>
+      </w:r>
+      <w:r>
+        <w:t>обавление компьютера директором филиала или администратором филиала</w:t>
+      </w:r>
+      <w:r>
+        <w:t>.</w:t>
+      </w:r>
+      <w:r>
+        <w:t xml:space="preserve"> </w:t>
+      </w:r>
+    </w:p>
+    <w:p>
+      <w:pPr>
+        <w:pStyle w:val="2"/>
+      </w:pPr>
+      <w:r>
+        <w:t xml:space="preserve">Изменение </w:t>
+      </w:r>
+      <w:proofErr w:type="gramStart"/>
+      <w:r>
+        <w:t>ПО директором</w:t>
+      </w:r>
+      <w:proofErr w:type="gramEnd"/>
+      <w:r>
+        <w:t xml:space="preserve"> филиала или администратором филиала</w:t>
+      </w:r>
+    </w:p>
+    <w:p>
+      <w:r>
+        <w:t>Диаграмма описывает процесс</w:t>
+      </w:r>
+      <w:r>
+        <w:t xml:space="preserve"> изменения</w:t>
+      </w:r>
+      <w:r>
+        <w:t xml:space="preserve"> </w:t>
+      </w:r>
+      <w:proofErr w:type="gramStart"/>
+      <w:r>
+        <w:t>ПО директором</w:t>
+      </w:r>
+      <w:proofErr w:type="gramEnd"/>
+      <w:r>
+        <w:t xml:space="preserve"> филиала или администратором филиала</w:t>
+      </w:r>
+      <w:r>
+        <w:t>.</w:t>
+      </w:r>
+    </w:p>
+    <w:p>
+      <w:pPr>
+        <w:pStyle w:val="1"/>
+      </w:pPr>
+      <w:r>
+        <w:t>Диаграммы состояний</w:t>
+      </w:r>
+    </w:p>
+    <w:p>
+      <w:pPr>
+        <w:pStyle w:val="2"/>
+      </w:pPr>
+      <w:r>
+        <w:t>Состояния комплектующего</w:t>
+      </w:r>
+    </w:p>
+    <w:p>
+      <w:r>
+        <w:t>Диаграмма описывает все возможные состояния</w:t>
+      </w:r>
+      <w:r>
+        <w:t xml:space="preserve"> комплектующего</w:t>
+      </w:r>
+      <w:r>
+        <w:t xml:space="preserve"> на продолжении е</w:t>
+      </w:r>
+      <w:r>
+        <w:t>го</w:t>
+      </w:r>
+      <w:r>
+        <w:t xml:space="preserve"> жизненного цикла.</w:t>
+      </w:r>
+      <w:r>
+        <w:t xml:space="preserve"> При добавлении комплектующего оно помещается на склад. Далее, в зависимости от выбора оно может быть установлено в компьютер или удалено из системы. Установленное комплектующее может быть извлечено и возвращено на склад, либо выйти из строя, и так же быть возвращённым на склад. Вышедшее из строя комплектующее, находящееся на складе так же может быть удалено из системы.</w:t>
+      </w:r>
+    </w:p>
+    <w:p>
+      <w:r>
+        <w:rPr>
+          <w:noProof/>
+          <w:lang w:eastAsia="ru-RU"/>
+        </w:rPr>
+        <w:drawing>
+          <wp:inline distT="0" distB="0" distL="0" distR="0" wp14:anchorId="1EDF6A32" wp14:editId="4F168F0A">
+            <wp:extent cx="5940425" cy="2246325"/>
+            <wp:effectExtent l="0" t="0" r="3175" b="1905"/>
+            <wp:docPr id="1" name="Рисунок 1" descr="G:\siberian-gates\docs\State1.png"/>
+            <wp:cNvGraphicFramePr>
+              <a:graphicFrameLocks xmlns:a="http://schemas.openxmlformats.org/drawingml/2006/main" noChangeAspect="1"/>
+            </wp:cNvGraphicFramePr>
+            <a:graphic xmlns:a="http://schemas.openxmlformats.org/drawingml/2006/main">
+              <a:graphicData uri="http://schemas.openxmlformats.org/drawingml/2006/picture">
+                <pic:pic xmlns:pic="http://schemas.openxmlformats.org/drawingml/2006/picture">
+                  <pic:nvPicPr>
+                    <pic:cNvPr id="0" name="Picture 3" descr="G:\siberian-gates\docs\State1.png"/>
+                    <pic:cNvPicPr>
+                      <a:picLocks noChangeAspect="1" noChangeArrowheads="1"/>
+                    </pic:cNvPicPr>
+                  </pic:nvPicPr>
+                  <pic:blipFill>
+                    <a:blip r:embed="rId6">
+                      <a:extLst>
+                        <a:ext uri="{28A0092B-C50C-407E-A947-70E740481C1C}">
+                          <a14:useLocalDpi xmlns:a14="http://schemas.microsoft.com/office/drawing/2010/main" val="0"/>
+                        </a:ext>
+                      </a:extLst>
+                    </a:blip>
+                    <a:srcRect/>
+                    <a:stretch>
+                      <a:fillRect/>
+                    </a:stretch>
+                  </pic:blipFill>
+                  <pic:spPr bwMode="auto">
+                    <a:xfrm>
+                      <a:off x="0" y="0"/>
+                      <a:ext cx="5940425" cy="2246325"/>
+                    </a:xfrm>
+                    <a:prstGeom prst="rect">
+                      <a:avLst/>
+                    </a:prstGeom>
+                    <a:noFill/>
+                    <a:ln>
+                      <a:noFill/>
+                    </a:ln>
+                  </pic:spPr>
+                </pic:pic>
+              </a:graphicData>
+            </a:graphic>
+          </wp:inline>
+        </w:drawing>
+      </w:r>
+    </w:p>
+    <w:p>
+      <w:pPr>
+        <w:pStyle w:val="2"/>
+      </w:pPr>
+      <w:r>
+        <w:lastRenderedPageBreak/>
+        <w:t xml:space="preserve">Состояния </w:t>
+      </w:r>
+      <w:r>
+        <w:t>лицензии</w:t>
+      </w:r>
+    </w:p>
+    <w:p>
+      <w:r>
         <w:t xml:space="preserve">Диаграмма описывает все возможные состояния </w:t>
       </w:r>
       <w:r>
@@ -380,6 +589,35 @@
       </w:r>
       <w:r>
         <w:t>.</w:t>
+      </w:r>
+    </w:p>
+    <w:p>
+      <w:r>
+        <w:object w:dxaOrig="8656" w:dyaOrig="14731" w14:anchorId="1526F04F">
+          <v:shapetype id="_x0000_t75" coordsize="21600,21600" o:spt="75" o:preferrelative="t" path="m@4@5l@4@11@9@11@9@5xe" filled="f" stroked="f">
+            <v:stroke joinstyle="miter"/>
+            <v:formulas>
+              <v:f eqn="if lineDrawn pixelLineWidth 0"/>
+              <v:f eqn="sum @0 1 0"/>
+              <v:f eqn="sum 0 0 @1"/>
+              <v:f eqn="prod @2 1 2"/>
+              <v:f eqn="prod @3 21600 pixelWidth"/>
+              <v:f eqn="prod @3 21600 pixelHeight"/>
+              <v:f eqn="sum @0 0 1"/>
+              <v:f eqn="prod @6 1 2"/>
+              <v:f eqn="prod @7 21600 pixelWidth"/>
+              <v:f eqn="sum @8 21600 0"/>
+              <v:f eqn="prod @7 21600 pixelHeight"/>
+              <v:f eqn="sum @10 21600 0"/>
+            </v:formulas>
+            <v:path o:extrusionok="f" gradientshapeok="t" o:connecttype="rect"/>
+            <o:lock v:ext="edit" aspectratio="t"/>
+          </v:shapetype>
+          <v:shape id="_x0000_i1037" type="#_x0000_t75" style="width:420.45pt;height:715.9pt" o:ole="">
+            <v:imagedata r:id="rId7" o:title=""/>
+          </v:shape>
+          <o:OLEObject Type="Embed" ProgID="Visio.Drawing.15" ShapeID="_x0000_i1037" DrawAspect="Content" ObjectID="_1634479422" r:id="rId8"/>
+        </w:object>
       </w:r>
     </w:p>
     <w:sectPr>
@@ -393,7 +631,7 @@
 </file>
 
 <file path=word/numbering.xml><?xml version="1.0" encoding="utf-8"?>
-<w:numbering xmlns:wpc="http://schemas.microsoft.com/office/word/2010/wordprocessingCanvas" xmlns:cx="http://schemas.microsoft.com/office/drawing/2014/chartex" xmlns:cx1="http://schemas.microsoft.com/office/drawing/2015/9/8/chartex" xmlns:cx2="http://schemas.microsoft.com/office/drawing/2015/10/21/chartex" xmlns:cx3="http://schemas.microsoft.com/office/drawing/2016/5/9/chartex" xmlns:cx4="http://schemas.microsoft.com/office/drawing/2016/5/10/chartex" xmlns:cx5="http://schemas.microsoft.com/office/drawing/2016/5/11/chartex" xmlns:cx6="http://schemas.microsoft.com/office/drawing/2016/5/12/chartex" xmlns:cx7="http://schemas.microsoft.com/office/drawing/2016/5/13/chartex" xmlns:cx8="http://schemas.microsoft.com/office/drawing/2016/5/14/chartex" xmlns:mc="http://schemas.openxmlformats.org/markup-compatibility/2006" xmlns:aink="http://schemas.microsoft.com/office/drawing/2016/ink" xmlns:am3d="http://schemas.microsoft.com/office/drawing/2017/model3d" xmlns:o="urn:schemas-microsoft-com:office:office" xmlns:r="http://schemas.openxmlformats.org/officeDocument/2006/relationships" xmlns:m="http://schemas.openxmlformats.org/officeDocument/2006/math" xmlns:v="urn:schemas-microsoft-com:vml" xmlns:wp14="http://schemas.microsoft.com/office/word/2010/wordprocessingDrawing" xmlns:wp="http://schemas.openxmlformats.org/drawingml/2006/wordprocessingDrawing" xmlns:w10="urn:schemas-microsoft-com:office:word" xmlns:w="http://schemas.openxmlformats.org/wordprocessingml/2006/main" xmlns:w14="http://schemas.microsoft.com/office/word/2010/wordml" xmlns:w15="http://schemas.microsoft.com/office/word/2012/wordml" xmlns:w16cid="http://schemas.microsoft.com/office/word/2016/wordml/cid" xmlns:w16se="http://schemas.microsoft.com/office/word/2015/wordml/symex" xmlns:wpg="http://schemas.microsoft.com/office/word/2010/wordprocessingGroup" xmlns:wpi="http://schemas.microsoft.com/office/word/2010/wordprocessingInk" xmlns:wne="http://schemas.microsoft.com/office/word/2006/wordml" xmlns:wps="http://schemas.microsoft.com/office/word/2010/wordprocessingShape" mc:Ignorable="w14 w15 w16se w16cid wp14">
+<w:numbering xmlns:wpc="http://schemas.microsoft.com/office/word/2010/wordprocessingCanvas" xmlns:cx="http://schemas.microsoft.com/office/drawing/2014/chartex" xmlns:mc="http://schemas.openxmlformats.org/markup-compatibility/2006" xmlns:o="urn:schemas-microsoft-com:office:office" xmlns:r="http://schemas.openxmlformats.org/officeDocument/2006/relationships" xmlns:m="http://schemas.openxmlformats.org/officeDocument/2006/math" xmlns:v="urn:schemas-microsoft-com:vml" xmlns:wp14="http://schemas.microsoft.com/office/word/2010/wordprocessingDrawing" xmlns:wp="http://schemas.openxmlformats.org/drawingml/2006/wordprocessingDrawing" xmlns:w10="urn:schemas-microsoft-com:office:word" xmlns:w="http://schemas.openxmlformats.org/wordprocessingml/2006/main" xmlns:w14="http://schemas.microsoft.com/office/word/2010/wordml" xmlns:w15="http://schemas.microsoft.com/office/word/2012/wordml" xmlns:w16se="http://schemas.microsoft.com/office/word/2015/wordml/symex" xmlns:wpg="http://schemas.microsoft.com/office/word/2010/wordprocessingGroup" xmlns:wpi="http://schemas.microsoft.com/office/word/2010/wordprocessingInk" xmlns:wne="http://schemas.microsoft.com/office/word/2006/wordml" xmlns:wps="http://schemas.microsoft.com/office/word/2010/wordprocessingShape" mc:Ignorable="w14 w15 w16se wp14">
   <w:abstractNum w:abstractNumId="0" w15:restartNumberingAfterBreak="0">
     <w:nsid w:val="005E480F"/>
     <w:multiLevelType w:val="multilevel"/>
@@ -3111,7 +3349,7 @@
 </file>
 
 <file path=word/styles.xml><?xml version="1.0" encoding="utf-8"?>
-<w:styles xmlns:mc="http://schemas.openxmlformats.org/markup-compatibility/2006" xmlns:r="http://schemas.openxmlformats.org/officeDocument/2006/relationships" xmlns:w="http://schemas.openxmlformats.org/wordprocessingml/2006/main" xmlns:w14="http://schemas.microsoft.com/office/word/2010/wordml" xmlns:w15="http://schemas.microsoft.com/office/word/2012/wordml" xmlns:w16cid="http://schemas.microsoft.com/office/word/2016/wordml/cid" xmlns:w16se="http://schemas.microsoft.com/office/word/2015/wordml/symex" mc:Ignorable="w14 w15 w16se w16cid">
+<w:styles xmlns:mc="http://schemas.openxmlformats.org/markup-compatibility/2006" xmlns:r="http://schemas.openxmlformats.org/officeDocument/2006/relationships" xmlns:w="http://schemas.openxmlformats.org/wordprocessingml/2006/main" xmlns:w14="http://schemas.microsoft.com/office/word/2010/wordml" xmlns:w15="http://schemas.microsoft.com/office/word/2012/wordml" xmlns:w16se="http://schemas.microsoft.com/office/word/2015/wordml/symex" mc:Ignorable="w14 w15 w16se">
   <w:docDefaults>
     <w:rPrDefault>
       <w:rPr>
@@ -3127,7 +3365,7 @@
       </w:pPr>
     </w:pPrDefault>
   </w:docDefaults>
-  <w:latentStyles w:defLockedState="0" w:defUIPriority="99" w:defSemiHidden="0" w:defUnhideWhenUsed="0" w:defQFormat="0" w:count="376">
+  <w:latentStyles w:defLockedState="0" w:defUIPriority="99" w:defSemiHidden="0" w:defUnhideWhenUsed="0" w:defQFormat="0" w:count="371">
     <w:lsdException w:name="Normal" w:uiPriority="0" w:qFormat="1"/>
     <w:lsdException w:name="heading 1" w:uiPriority="9" w:qFormat="1"/>
     <w:lsdException w:name="heading 2" w:semiHidden="1" w:uiPriority="9" w:unhideWhenUsed="1" w:qFormat="1"/>
@@ -3499,11 +3737,6 @@
     <w:lsdException w:name="List Table 5 Dark Accent 6" w:uiPriority="50"/>
     <w:lsdException w:name="List Table 6 Colorful Accent 6" w:uiPriority="51"/>
     <w:lsdException w:name="List Table 7 Colorful Accent 6" w:uiPriority="52"/>
-    <w:lsdException w:name="Mention" w:semiHidden="1" w:unhideWhenUsed="1"/>
-    <w:lsdException w:name="Smart Hyperlink" w:semiHidden="1" w:unhideWhenUsed="1"/>
-    <w:lsdException w:name="Hashtag" w:semiHidden="1" w:unhideWhenUsed="1"/>
-    <w:lsdException w:name="Unresolved Mention" w:semiHidden="1" w:unhideWhenUsed="1"/>
-    <w:lsdException w:name="Smart Link" w:semiHidden="1" w:unhideWhenUsed="1"/>
   </w:latentStyles>
   <w:style w:type="paragraph" w:default="1" w:styleId="a">
     <w:name w:val="Normal"/>
@@ -4114,7 +4347,7 @@
 </file>
 
 <file path=customXml/itemProps1.xml><?xml version="1.0" encoding="utf-8"?>
-<ds:datastoreItem xmlns:ds="http://schemas.openxmlformats.org/officeDocument/2006/customXml" ds:itemID="{B1A246BF-282B-40AD-BDB6-078F3A32E078}">
+<ds:datastoreItem xmlns:ds="http://schemas.openxmlformats.org/officeDocument/2006/customXml" ds:itemID="{FA1107B0-A5EE-4D81-8096-D61F6427AC63}">
   <ds:schemaRefs>
     <ds:schemaRef ds:uri="http://schemas.openxmlformats.org/officeDocument/2006/bibliography"/>
   </ds:schemaRefs>

</xml_diff>

<commit_message>
Report dev final and fix small issues
</commit_message>
<xml_diff>
--- a/docs/Корж Д.А._ИС-18-1_5.docx
+++ b/docs/Корж Д.А._ИС-18-1_5.docx
@@ -1,6 +1,6 @@
 
 <file path=word/document.xml><?xml version="1.0" encoding="utf-8"?>
-<w:document xmlns:wpc="http://schemas.microsoft.com/office/word/2010/wordprocessingCanvas" xmlns:cx="http://schemas.microsoft.com/office/drawing/2014/chartex" xmlns:mc="http://schemas.openxmlformats.org/markup-compatibility/2006" xmlns:o="urn:schemas-microsoft-com:office:office" xmlns:r="http://schemas.openxmlformats.org/officeDocument/2006/relationships" xmlns:m="http://schemas.openxmlformats.org/officeDocument/2006/math" xmlns:v="urn:schemas-microsoft-com:vml" xmlns:wp14="http://schemas.microsoft.com/office/word/2010/wordprocessingDrawing" xmlns:wp="http://schemas.openxmlformats.org/drawingml/2006/wordprocessingDrawing" xmlns:w10="urn:schemas-microsoft-com:office:word" xmlns:w="http://schemas.openxmlformats.org/wordprocessingml/2006/main" xmlns:w14="http://schemas.microsoft.com/office/word/2010/wordml" xmlns:w15="http://schemas.microsoft.com/office/word/2012/wordml" xmlns:w16se="http://schemas.microsoft.com/office/word/2015/wordml/symex" xmlns:wpg="http://schemas.microsoft.com/office/word/2010/wordprocessingGroup" xmlns:wpi="http://schemas.microsoft.com/office/word/2010/wordprocessingInk" xmlns:wne="http://schemas.microsoft.com/office/word/2006/wordml" xmlns:wps="http://schemas.microsoft.com/office/word/2010/wordprocessingShape" mc:Ignorable="w14 w15 w16se wp14">
+<w:document xmlns:wpc="http://schemas.microsoft.com/office/word/2010/wordprocessingCanvas" xmlns:cx="http://schemas.microsoft.com/office/drawing/2014/chartex" xmlns:cx1="http://schemas.microsoft.com/office/drawing/2015/9/8/chartex" xmlns:cx2="http://schemas.microsoft.com/office/drawing/2015/10/21/chartex" xmlns:cx3="http://schemas.microsoft.com/office/drawing/2016/5/9/chartex" xmlns:cx4="http://schemas.microsoft.com/office/drawing/2016/5/10/chartex" xmlns:cx5="http://schemas.microsoft.com/office/drawing/2016/5/11/chartex" xmlns:cx6="http://schemas.microsoft.com/office/drawing/2016/5/12/chartex" xmlns:cx7="http://schemas.microsoft.com/office/drawing/2016/5/13/chartex" xmlns:cx8="http://schemas.microsoft.com/office/drawing/2016/5/14/chartex" xmlns:mc="http://schemas.openxmlformats.org/markup-compatibility/2006" xmlns:aink="http://schemas.microsoft.com/office/drawing/2016/ink" xmlns:am3d="http://schemas.microsoft.com/office/drawing/2017/model3d" xmlns:o="urn:schemas-microsoft-com:office:office" xmlns:r="http://schemas.openxmlformats.org/officeDocument/2006/relationships" xmlns:m="http://schemas.openxmlformats.org/officeDocument/2006/math" xmlns:v="urn:schemas-microsoft-com:vml" xmlns:wp14="http://schemas.microsoft.com/office/word/2010/wordprocessingDrawing" xmlns:wp="http://schemas.openxmlformats.org/drawingml/2006/wordprocessingDrawing" xmlns:w10="urn:schemas-microsoft-com:office:word" xmlns:w="http://schemas.openxmlformats.org/wordprocessingml/2006/main" xmlns:w14="http://schemas.microsoft.com/office/word/2010/wordml" xmlns:w15="http://schemas.microsoft.com/office/word/2012/wordml" xmlns:w16cid="http://schemas.microsoft.com/office/word/2016/wordml/cid" xmlns:w16se="http://schemas.microsoft.com/office/word/2015/wordml/symex" xmlns:wpg="http://schemas.microsoft.com/office/word/2010/wordprocessingGroup" xmlns:wpi="http://schemas.microsoft.com/office/word/2010/wordprocessingInk" xmlns:wne="http://schemas.microsoft.com/office/word/2006/wordml" xmlns:wps="http://schemas.microsoft.com/office/word/2010/wordprocessingShape" mc:Ignorable="w14 w15 w16se w16cid wp14">
   <w:body>
     <w:p>
       <w:pPr>
@@ -28,6 +28,7 @@
     <w:p>
       <w:pPr>
         <w:pStyle w:val="1"/>
+        <w:spacing w:after="240"/>
       </w:pPr>
       <w:r>
         <w:t>Диаграммы действий</w:t>
@@ -59,14 +60,69 @@
       </w:r>
     </w:p>
     <w:p>
-      <w:bookmarkStart w:id="0" w:name="_GoBack"/>
-      <w:bookmarkEnd w:id="0"/>
+      <w:pPr>
+        <w:jc w:val="center"/>
+      </w:pPr>
+      <w:r>
+        <w:rPr>
+          <w:noProof/>
+        </w:rPr>
+        <w:drawing>
+          <wp:inline distT="0" distB="0" distL="0" distR="0" wp14:anchorId="4B3AEC4A" wp14:editId="0555C1DF">
+            <wp:extent cx="4803568" cy="6722218"/>
+            <wp:effectExtent l="0" t="0" r="0" b="2540"/>
+            <wp:docPr id="6" name="Рисунок 6"/>
+            <wp:cNvGraphicFramePr>
+              <a:graphicFrameLocks xmlns:a="http://schemas.openxmlformats.org/drawingml/2006/main" noChangeAspect="1"/>
+            </wp:cNvGraphicFramePr>
+            <a:graphic xmlns:a="http://schemas.openxmlformats.org/drawingml/2006/main">
+              <a:graphicData uri="http://schemas.openxmlformats.org/drawingml/2006/picture">
+                <pic:pic xmlns:pic="http://schemas.openxmlformats.org/drawingml/2006/picture">
+                  <pic:nvPicPr>
+                    <pic:cNvPr id="0" name="Picture 14"/>
+                    <pic:cNvPicPr>
+                      <a:picLocks noChangeAspect="1" noChangeArrowheads="1"/>
+                    </pic:cNvPicPr>
+                  </pic:nvPicPr>
+                  <pic:blipFill>
+                    <a:blip r:embed="rId6">
+                      <a:extLst>
+                        <a:ext uri="{28A0092B-C50C-407E-A947-70E740481C1C}">
+                          <a14:useLocalDpi xmlns:a14="http://schemas.microsoft.com/office/drawing/2010/main" val="0"/>
+                        </a:ext>
+                      </a:extLst>
+                    </a:blip>
+                    <a:srcRect/>
+                    <a:stretch>
+                      <a:fillRect/>
+                    </a:stretch>
+                  </pic:blipFill>
+                  <pic:spPr bwMode="auto">
+                    <a:xfrm>
+                      <a:off x="0" y="0"/>
+                      <a:ext cx="4818294" cy="6742826"/>
+                    </a:xfrm>
+                    <a:prstGeom prst="rect">
+                      <a:avLst/>
+                    </a:prstGeom>
+                    <a:noFill/>
+                    <a:ln>
+                      <a:noFill/>
+                    </a:ln>
+                  </pic:spPr>
+                </pic:pic>
+              </a:graphicData>
+            </a:graphic>
+          </wp:inline>
+        </w:drawing>
+      </w:r>
     </w:p>
     <w:p>
       <w:pPr>
         <w:pStyle w:val="2"/>
       </w:pPr>
       <w:r>
+        <w:lastRenderedPageBreak/>
         <w:t>Удаление комплектующего</w:t>
       </w:r>
     </w:p>
@@ -143,6 +199,61 @@
       </w:r>
     </w:p>
     <w:p>
+      <w:r>
+        <w:rPr>
+          <w:noProof/>
+        </w:rPr>
+        <w:drawing>
+          <wp:inline distT="0" distB="0" distL="0" distR="0" wp14:anchorId="643189E9" wp14:editId="5B84A5F4">
+            <wp:extent cx="5936615" cy="4326255"/>
+            <wp:effectExtent l="0" t="0" r="6985" b="0"/>
+            <wp:docPr id="5" name="Рисунок 5"/>
+            <wp:cNvGraphicFramePr>
+              <a:graphicFrameLocks xmlns:a="http://schemas.openxmlformats.org/drawingml/2006/main" noChangeAspect="1"/>
+            </wp:cNvGraphicFramePr>
+            <a:graphic xmlns:a="http://schemas.openxmlformats.org/drawingml/2006/main">
+              <a:graphicData uri="http://schemas.openxmlformats.org/drawingml/2006/picture">
+                <pic:pic xmlns:pic="http://schemas.openxmlformats.org/drawingml/2006/picture">
+                  <pic:nvPicPr>
+                    <pic:cNvPr id="0" name="Picture 13"/>
+                    <pic:cNvPicPr>
+                      <a:picLocks noChangeAspect="1" noChangeArrowheads="1"/>
+                    </pic:cNvPicPr>
+                  </pic:nvPicPr>
+                  <pic:blipFill>
+                    <a:blip r:embed="rId7">
+                      <a:extLst>
+                        <a:ext uri="{28A0092B-C50C-407E-A947-70E740481C1C}">
+                          <a14:useLocalDpi xmlns:a14="http://schemas.microsoft.com/office/drawing/2010/main" val="0"/>
+                        </a:ext>
+                      </a:extLst>
+                    </a:blip>
+                    <a:srcRect/>
+                    <a:stretch>
+                      <a:fillRect/>
+                    </a:stretch>
+                  </pic:blipFill>
+                  <pic:spPr bwMode="auto">
+                    <a:xfrm>
+                      <a:off x="0" y="0"/>
+                      <a:ext cx="5936615" cy="4326255"/>
+                    </a:xfrm>
+                    <a:prstGeom prst="rect">
+                      <a:avLst/>
+                    </a:prstGeom>
+                    <a:noFill/>
+                    <a:ln>
+                      <a:noFill/>
+                    </a:ln>
+                  </pic:spPr>
+                </pic:pic>
+              </a:graphicData>
+            </a:graphic>
+          </wp:inline>
+        </w:drawing>
+      </w:r>
+    </w:p>
+    <w:p>
       <w:pPr>
         <w:pStyle w:val="2"/>
       </w:pPr>
@@ -186,6 +297,9 @@
       </w:r>
     </w:p>
     <w:p>
+      <w:pPr>
+        <w:spacing w:after="240"/>
+      </w:pPr>
       <w:r>
         <w:t>Также в процессе редактирования пользователь может совершить выбор филиала, помещения, ответственного лица, произвести внесение информации об установленном ПО (создать</w:t>
       </w:r>
@@ -210,7 +324,63 @@
     </w:p>
     <w:p>
       <w:r>
+        <w:lastRenderedPageBreak/>
         <w:t>После успешного завершения внесения изменений производится проверка правильности введённых данных, в случае некорректного ввода пользователю предлагается скорректировать некорректные значения.</w:t>
+      </w:r>
+    </w:p>
+    <w:p>
+      <w:r>
+        <w:rPr>
+          <w:noProof/>
+        </w:rPr>
+        <w:drawing>
+          <wp:inline distT="0" distB="0" distL="0" distR="0" wp14:anchorId="6B8391F7" wp14:editId="3183A851">
+            <wp:extent cx="5930265" cy="7198995"/>
+            <wp:effectExtent l="0" t="0" r="0" b="1905"/>
+            <wp:docPr id="7" name="Рисунок 7"/>
+            <wp:cNvGraphicFramePr>
+              <a:graphicFrameLocks xmlns:a="http://schemas.openxmlformats.org/drawingml/2006/main" noChangeAspect="1"/>
+            </wp:cNvGraphicFramePr>
+            <a:graphic xmlns:a="http://schemas.openxmlformats.org/drawingml/2006/main">
+              <a:graphicData uri="http://schemas.openxmlformats.org/drawingml/2006/picture">
+                <pic:pic xmlns:pic="http://schemas.openxmlformats.org/drawingml/2006/picture">
+                  <pic:nvPicPr>
+                    <pic:cNvPr id="0" name="Picture 15"/>
+                    <pic:cNvPicPr>
+                      <a:picLocks noChangeAspect="1" noChangeArrowheads="1"/>
+                    </pic:cNvPicPr>
+                  </pic:nvPicPr>
+                  <pic:blipFill>
+                    <a:blip r:embed="rId8" cstate="print">
+                      <a:extLst>
+                        <a:ext uri="{28A0092B-C50C-407E-A947-70E740481C1C}">
+                          <a14:useLocalDpi xmlns:a14="http://schemas.microsoft.com/office/drawing/2010/main" val="0"/>
+                        </a:ext>
+                      </a:extLst>
+                    </a:blip>
+                    <a:srcRect/>
+                    <a:stretch>
+                      <a:fillRect/>
+                    </a:stretch>
+                  </pic:blipFill>
+                  <pic:spPr bwMode="auto">
+                    <a:xfrm>
+                      <a:off x="0" y="0"/>
+                      <a:ext cx="5930265" cy="7198995"/>
+                    </a:xfrm>
+                    <a:prstGeom prst="rect">
+                      <a:avLst/>
+                    </a:prstGeom>
+                    <a:noFill/>
+                    <a:ln>
+                      <a:noFill/>
+                    </a:ln>
+                  </pic:spPr>
+                </pic:pic>
+              </a:graphicData>
+            </a:graphic>
+          </wp:inline>
+        </w:drawing>
       </w:r>
     </w:p>
     <w:p>
@@ -292,10 +462,278 @@
       </w:r>
     </w:p>
     <w:p>
+      <w:r>
+        <w:rPr>
+          <w:noProof/>
+        </w:rPr>
+        <w:drawing>
+          <wp:inline distT="0" distB="0" distL="0" distR="0" wp14:anchorId="5910D234" wp14:editId="148A5575">
+            <wp:extent cx="5929630" cy="7943850"/>
+            <wp:effectExtent l="0" t="0" r="0" b="0"/>
+            <wp:docPr id="10" name="Рисунок 10"/>
+            <wp:cNvGraphicFramePr>
+              <a:graphicFrameLocks xmlns:a="http://schemas.openxmlformats.org/drawingml/2006/main" noChangeAspect="1"/>
+            </wp:cNvGraphicFramePr>
+            <a:graphic xmlns:a="http://schemas.openxmlformats.org/drawingml/2006/main">
+              <a:graphicData uri="http://schemas.openxmlformats.org/drawingml/2006/picture">
+                <pic:pic xmlns:pic="http://schemas.openxmlformats.org/drawingml/2006/picture">
+                  <pic:nvPicPr>
+                    <pic:cNvPr id="0" name="Picture 18"/>
+                    <pic:cNvPicPr>
+                      <a:picLocks noChangeAspect="1" noChangeArrowheads="1"/>
+                    </pic:cNvPicPr>
+                  </pic:nvPicPr>
+                  <pic:blipFill>
+                    <a:blip r:embed="rId9">
+                      <a:extLst>
+                        <a:ext uri="{28A0092B-C50C-407E-A947-70E740481C1C}">
+                          <a14:useLocalDpi xmlns:a14="http://schemas.microsoft.com/office/drawing/2010/main" val="0"/>
+                        </a:ext>
+                      </a:extLst>
+                    </a:blip>
+                    <a:srcRect/>
+                    <a:stretch>
+                      <a:fillRect/>
+                    </a:stretch>
+                  </pic:blipFill>
+                  <pic:spPr bwMode="auto">
+                    <a:xfrm>
+                      <a:off x="0" y="0"/>
+                      <a:ext cx="5929630" cy="7943850"/>
+                    </a:xfrm>
+                    <a:prstGeom prst="rect">
+                      <a:avLst/>
+                    </a:prstGeom>
+                    <a:noFill/>
+                    <a:ln>
+                      <a:noFill/>
+                    </a:ln>
+                  </pic:spPr>
+                </pic:pic>
+              </a:graphicData>
+            </a:graphic>
+          </wp:inline>
+        </w:drawing>
+      </w:r>
+    </w:p>
+    <w:p>
+      <w:pPr>
+        <w:pStyle w:val="2"/>
+      </w:pPr>
+      <w:r>
+        <w:lastRenderedPageBreak/>
+        <w:t xml:space="preserve">Работа администратора </w:t>
+      </w:r>
+      <w:r>
+        <w:t xml:space="preserve">филиала </w:t>
+      </w:r>
+      <w:r>
+        <w:t>или кладовщика с комплектующим</w:t>
+      </w:r>
+    </w:p>
+    <w:p>
+      <w:r>
+        <w:t xml:space="preserve">Диаграмма описывает </w:t>
+      </w:r>
+      <w:r>
+        <w:t>деятельность</w:t>
+      </w:r>
+      <w:r>
+        <w:t xml:space="preserve"> ад</w:t>
+      </w:r>
+      <w:r>
+        <w:t>министратора филиала или кладовщика с комплектующим</w:t>
+      </w:r>
+      <w:r>
+        <w:t>.</w:t>
+      </w:r>
+      <w:r>
+        <w:t xml:space="preserve"> </w:t>
+      </w:r>
+      <w:r>
+        <w:t>Произведена декомпозиция, в результате которого было выделено действие «Заполнение полей формы добавления</w:t>
+      </w:r>
+      <w:r>
+        <w:t>/</w:t>
+      </w:r>
+      <w:r>
+        <w:t>изменения комплектующих» с возможностью отмена. Диаграмма данного действия описывает взаимодействие пользователя с формой добавления или изменения комплектующего (заполнение полей, выбор типа комплектующего, поиск компьютера, отмена добавления или изменения).</w:t>
+      </w:r>
+    </w:p>
+    <w:p>
+      <w:pPr>
+        <w:rPr>
+          <w:sz w:val="20"/>
+          <w:szCs w:val="20"/>
+        </w:rPr>
+      </w:pPr>
+      <w:r>
+        <w:t>Главная диаграмма</w:t>
+      </w:r>
+      <w:r>
+        <w:t xml:space="preserve"> разделена</w:t>
+      </w:r>
+      <w:r>
+        <w:t xml:space="preserve"> на две плавательные дорожки, показывающих местонахождение комплектующего (на складе, либо в компьютере).</w:t>
+      </w:r>
+      <w:r>
+        <w:t xml:space="preserve"> </w:t>
+      </w:r>
+      <w:r>
+        <w:t xml:space="preserve"> </w:t>
+      </w:r>
+      <w:r>
+        <w:t>В начале процесса происходит добавление комплектующего в систему и установка его в компьютер. Затем в случае необходимости возврата комплектующего на склад (</w:t>
+      </w:r>
+      <w:r>
+        <w:t>например,</w:t>
+      </w:r>
+      <w:r>
+        <w:t xml:space="preserve"> в случае его выхода из строя) происходит изменение комплектующего пользователем. </w:t>
+      </w:r>
+      <w:r>
+        <w:t xml:space="preserve">Во время нахождения на складе пользователь может произвести списание </w:t>
+      </w:r>
+      <w:r>
+        <w:rPr>
+          <w:sz w:val="20"/>
+          <w:szCs w:val="20"/>
+        </w:rPr>
+        <w:t>(удаление) комплектующего из системы.</w:t>
+      </w:r>
+    </w:p>
+    <w:p>
+      <w:r>
+        <w:rPr>
+          <w:noProof/>
+        </w:rPr>
+        <w:drawing>
+          <wp:inline distT="0" distB="0" distL="0" distR="0" wp14:anchorId="5E908E36" wp14:editId="51ADDA8D">
+            <wp:extent cx="5937250" cy="5031105"/>
+            <wp:effectExtent l="0" t="0" r="6350" b="0"/>
+            <wp:docPr id="18" name="Рисунок 18"/>
+            <wp:cNvGraphicFramePr>
+              <a:graphicFrameLocks xmlns:a="http://schemas.openxmlformats.org/drawingml/2006/main" noChangeAspect="1"/>
+            </wp:cNvGraphicFramePr>
+            <a:graphic xmlns:a="http://schemas.openxmlformats.org/drawingml/2006/main">
+              <a:graphicData uri="http://schemas.openxmlformats.org/drawingml/2006/picture">
+                <pic:pic xmlns:pic="http://schemas.openxmlformats.org/drawingml/2006/picture">
+                  <pic:nvPicPr>
+                    <pic:cNvPr id="0" name="Picture 26"/>
+                    <pic:cNvPicPr>
+                      <a:picLocks noChangeAspect="1" noChangeArrowheads="1"/>
+                    </pic:cNvPicPr>
+                  </pic:nvPicPr>
+                  <pic:blipFill>
+                    <a:blip r:embed="rId10">
+                      <a:extLst>
+                        <a:ext uri="{28A0092B-C50C-407E-A947-70E740481C1C}">
+                          <a14:useLocalDpi xmlns:a14="http://schemas.microsoft.com/office/drawing/2010/main" val="0"/>
+                        </a:ext>
+                      </a:extLst>
+                    </a:blip>
+                    <a:srcRect/>
+                    <a:stretch>
+                      <a:fillRect/>
+                    </a:stretch>
+                  </pic:blipFill>
+                  <pic:spPr bwMode="auto">
+                    <a:xfrm>
+                      <a:off x="0" y="0"/>
+                      <a:ext cx="5937250" cy="5031105"/>
+                    </a:xfrm>
+                    <a:prstGeom prst="rect">
+                      <a:avLst/>
+                    </a:prstGeom>
+                    <a:noFill/>
+                    <a:ln>
+                      <a:noFill/>
+                    </a:ln>
+                  </pic:spPr>
+                </pic:pic>
+              </a:graphicData>
+            </a:graphic>
+          </wp:inline>
+        </w:drawing>
+      </w:r>
+    </w:p>
+    <w:p>
+      <w:r>
+        <w:rPr>
+          <w:noProof/>
+        </w:rPr>
+        <w:lastRenderedPageBreak/>
+        <w:drawing>
+          <wp:inline distT="0" distB="0" distL="0" distR="0" wp14:anchorId="3E94A7FA" wp14:editId="13737031">
+            <wp:extent cx="5927725" cy="8280400"/>
+            <wp:effectExtent l="0" t="0" r="0" b="6350"/>
+            <wp:docPr id="17" name="Рисунок 17"/>
+            <wp:cNvGraphicFramePr>
+              <a:graphicFrameLocks xmlns:a="http://schemas.openxmlformats.org/drawingml/2006/main" noChangeAspect="1"/>
+            </wp:cNvGraphicFramePr>
+            <a:graphic xmlns:a="http://schemas.openxmlformats.org/drawingml/2006/main">
+              <a:graphicData uri="http://schemas.openxmlformats.org/drawingml/2006/picture">
+                <pic:pic xmlns:pic="http://schemas.openxmlformats.org/drawingml/2006/picture">
+                  <pic:nvPicPr>
+                    <pic:cNvPr id="0" name="Picture 25"/>
+                    <pic:cNvPicPr>
+                      <a:picLocks noChangeAspect="1" noChangeArrowheads="1"/>
+                    </pic:cNvPicPr>
+                  </pic:nvPicPr>
+                  <pic:blipFill>
+                    <a:blip r:embed="rId11" cstate="print">
+                      <a:extLst>
+                        <a:ext uri="{28A0092B-C50C-407E-A947-70E740481C1C}">
+                          <a14:useLocalDpi xmlns:a14="http://schemas.microsoft.com/office/drawing/2010/main" val="0"/>
+                        </a:ext>
+                      </a:extLst>
+                    </a:blip>
+                    <a:srcRect/>
+                    <a:stretch>
+                      <a:fillRect/>
+                    </a:stretch>
+                  </pic:blipFill>
+                  <pic:spPr bwMode="auto">
+                    <a:xfrm>
+                      <a:off x="0" y="0"/>
+                      <a:ext cx="5927725" cy="8280400"/>
+                    </a:xfrm>
+                    <a:prstGeom prst="rect">
+                      <a:avLst/>
+                    </a:prstGeom>
+                    <a:noFill/>
+                    <a:ln>
+                      <a:noFill/>
+                    </a:ln>
+                  </pic:spPr>
+                </pic:pic>
+              </a:graphicData>
+            </a:graphic>
+          </wp:inline>
+        </w:drawing>
+      </w:r>
+    </w:p>
+    <w:p>
+      <w:pPr>
+        <w:jc w:val="left"/>
+        <w:rPr>
+          <w:rFonts w:eastAsiaTheme="majorEastAsia" w:cstheme="majorBidi"/>
+          <w:b/>
+          <w:color w:val="000000" w:themeColor="text1"/>
+          <w:sz w:val="28"/>
+          <w:szCs w:val="32"/>
+        </w:rPr>
+      </w:pPr>
+      <w:r>
+        <w:br w:type="page"/>
+      </w:r>
+    </w:p>
+    <w:p>
       <w:pPr>
         <w:pStyle w:val="1"/>
       </w:pPr>
       <w:r>
+        <w:lastRenderedPageBreak/>
         <w:t>Диаграммы последовательностей</w:t>
       </w:r>
     </w:p>
@@ -314,24 +752,173 @@
       <w:r>
         <w:t>.</w:t>
       </w:r>
+    </w:p>
+    <w:p>
+      <w:r>
+        <w:rPr>
+          <w:noProof/>
+        </w:rPr>
+        <w:drawing>
+          <wp:inline distT="0" distB="0" distL="0" distR="0" wp14:anchorId="76A4E531" wp14:editId="2EF97B11">
+            <wp:extent cx="5937885" cy="2511425"/>
+            <wp:effectExtent l="0" t="0" r="5715" b="3175"/>
+            <wp:docPr id="2" name="Рисунок 2"/>
+            <wp:cNvGraphicFramePr>
+              <a:graphicFrameLocks xmlns:a="http://schemas.openxmlformats.org/drawingml/2006/main" noChangeAspect="1"/>
+            </wp:cNvGraphicFramePr>
+            <a:graphic xmlns:a="http://schemas.openxmlformats.org/drawingml/2006/main">
+              <a:graphicData uri="http://schemas.openxmlformats.org/drawingml/2006/picture">
+                <pic:pic xmlns:pic="http://schemas.openxmlformats.org/drawingml/2006/picture">
+                  <pic:nvPicPr>
+                    <pic:cNvPr id="0" name="Picture 8"/>
+                    <pic:cNvPicPr>
+                      <a:picLocks noChangeAspect="1" noChangeArrowheads="1"/>
+                    </pic:cNvPicPr>
+                  </pic:nvPicPr>
+                  <pic:blipFill>
+                    <a:blip r:embed="rId12" cstate="print">
+                      <a:extLst>
+                        <a:ext uri="{28A0092B-C50C-407E-A947-70E740481C1C}">
+                          <a14:useLocalDpi xmlns:a14="http://schemas.microsoft.com/office/drawing/2010/main" val="0"/>
+                        </a:ext>
+                      </a:extLst>
+                    </a:blip>
+                    <a:srcRect/>
+                    <a:stretch>
+                      <a:fillRect/>
+                    </a:stretch>
+                  </pic:blipFill>
+                  <pic:spPr bwMode="auto">
+                    <a:xfrm>
+                      <a:off x="0" y="0"/>
+                      <a:ext cx="5937885" cy="2511425"/>
+                    </a:xfrm>
+                    <a:prstGeom prst="rect">
+                      <a:avLst/>
+                    </a:prstGeom>
+                    <a:noFill/>
+                    <a:ln>
+                      <a:noFill/>
+                    </a:ln>
+                  </pic:spPr>
+                </pic:pic>
+              </a:graphicData>
+            </a:graphic>
+          </wp:inline>
+        </w:drawing>
+      </w:r>
+    </w:p>
+    <w:p>
+      <w:pPr>
+        <w:pStyle w:val="2"/>
+      </w:pPr>
+      <w:r>
+        <w:t xml:space="preserve">Удаление </w:t>
+      </w:r>
+      <w:r>
+        <w:t>типа</w:t>
+      </w:r>
+      <w:r>
+        <w:t xml:space="preserve"> комплектующего из системы</w:t>
+      </w:r>
+    </w:p>
+    <w:p>
+      <w:r>
+        <w:t>Диаграмма описывает процесс удаления типа комплектующего из системы.</w:t>
+      </w:r>
       <w:r>
         <w:t xml:space="preserve"> </w:t>
       </w:r>
+      <w:r>
+        <w:t>Директор или главный администратор переходят к компоненту справочника комплектующих и типов комплектующих для произведения выбора из списка</w:t>
+      </w:r>
+      <w:r>
+        <w:t xml:space="preserve">. </w:t>
+      </w:r>
+    </w:p>
+    <w:p>
+      <w:pPr>
+        <w:rPr>
+          <w:lang w:val="en-US"/>
+        </w:rPr>
+      </w:pPr>
+      <w:r>
+        <w:rPr>
+          <w:noProof/>
+          <w:lang w:val="en-US"/>
+        </w:rPr>
+        <w:drawing>
+          <wp:inline distT="0" distB="0" distL="0" distR="0" wp14:anchorId="2428E692" wp14:editId="3E5FF04D">
+            <wp:extent cx="5939790" cy="2640965"/>
+            <wp:effectExtent l="0" t="0" r="3810" b="6985"/>
+            <wp:docPr id="24" name="Рисунок 24"/>
+            <wp:cNvGraphicFramePr>
+              <a:graphicFrameLocks xmlns:a="http://schemas.openxmlformats.org/drawingml/2006/main" noChangeAspect="1"/>
+            </wp:cNvGraphicFramePr>
+            <a:graphic xmlns:a="http://schemas.openxmlformats.org/drawingml/2006/main">
+              <a:graphicData uri="http://schemas.openxmlformats.org/drawingml/2006/picture">
+                <pic:pic xmlns:pic="http://schemas.openxmlformats.org/drawingml/2006/picture">
+                  <pic:nvPicPr>
+                    <pic:cNvPr id="0" name="Picture 38"/>
+                    <pic:cNvPicPr>
+                      <a:picLocks noChangeAspect="1" noChangeArrowheads="1"/>
+                    </pic:cNvPicPr>
+                  </pic:nvPicPr>
+                  <pic:blipFill>
+                    <a:blip r:embed="rId13" cstate="print">
+                      <a:extLst>
+                        <a:ext uri="{28A0092B-C50C-407E-A947-70E740481C1C}">
+                          <a14:useLocalDpi xmlns:a14="http://schemas.microsoft.com/office/drawing/2010/main" val="0"/>
+                        </a:ext>
+                      </a:extLst>
+                    </a:blip>
+                    <a:srcRect/>
+                    <a:stretch>
+                      <a:fillRect/>
+                    </a:stretch>
+                  </pic:blipFill>
+                  <pic:spPr bwMode="auto">
+                    <a:xfrm>
+                      <a:off x="0" y="0"/>
+                      <a:ext cx="5939790" cy="2640965"/>
+                    </a:xfrm>
+                    <a:prstGeom prst="rect">
+                      <a:avLst/>
+                    </a:prstGeom>
+                    <a:noFill/>
+                    <a:ln>
+                      <a:noFill/>
+                    </a:ln>
+                  </pic:spPr>
+                </pic:pic>
+              </a:graphicData>
+            </a:graphic>
+          </wp:inline>
+        </w:drawing>
+      </w:r>
+    </w:p>
+    <w:p>
+      <w:pPr>
+        <w:jc w:val="left"/>
+        <w:rPr>
+          <w:rFonts w:eastAsiaTheme="majorEastAsia" w:cstheme="majorBidi"/>
+          <w:b/>
+          <w:color w:val="000000" w:themeColor="text1"/>
+          <w:sz w:val="24"/>
+          <w:szCs w:val="26"/>
+        </w:rPr>
+      </w:pPr>
+      <w:r>
+        <w:br w:type="page"/>
+      </w:r>
     </w:p>
     <w:p>
       <w:pPr>
         <w:pStyle w:val="2"/>
       </w:pPr>
       <w:r>
-        <w:t xml:space="preserve">Удаление </w:t>
-      </w:r>
-      <w:proofErr w:type="gramStart"/>
-      <w:r>
-        <w:t>типа</w:t>
-      </w:r>
-      <w:proofErr w:type="gramEnd"/>
-      <w:r>
-        <w:t xml:space="preserve"> комплектующего из системы</w:t>
+        <w:lastRenderedPageBreak/>
+        <w:t>Авторизация пользователя</w:t>
       </w:r>
     </w:p>
     <w:p>
@@ -339,15 +926,7 @@
         <w:t xml:space="preserve">Диаграмма описывает процесс </w:t>
       </w:r>
       <w:r>
-        <w:t xml:space="preserve">удаления </w:t>
-      </w:r>
-      <w:proofErr w:type="gramStart"/>
-      <w:r>
-        <w:t>типа</w:t>
-      </w:r>
-      <w:proofErr w:type="gramEnd"/>
-      <w:r>
-        <w:t xml:space="preserve"> комплектующего из системы</w:t>
+        <w:t>авторизации пользователя</w:t>
       </w:r>
       <w:r>
         <w:t>.</w:t>
@@ -355,26 +934,222 @@
       <w:r>
         <w:t xml:space="preserve"> </w:t>
       </w:r>
+      <w:r>
+        <w:t xml:space="preserve">Потенциальный пользователь нажимает на форме авторизации кнопку </w:t>
+      </w:r>
+      <w:r>
+        <w:t>«</w:t>
+      </w:r>
+      <w:r>
+        <w:t>Вход</w:t>
+      </w:r>
+      <w:r>
+        <w:t>»</w:t>
+      </w:r>
+      <w:r>
+        <w:t>. Затем</w:t>
+      </w:r>
+      <w:r>
+        <w:t xml:space="preserve"> производится вызов функции</w:t>
+      </w:r>
+      <w:r>
+        <w:t xml:space="preserve"> </w:t>
+      </w:r>
+      <w:r>
+        <w:rPr>
+          <w:lang w:val="en-US"/>
+        </w:rPr>
+        <w:t>auth</w:t>
+      </w:r>
+      <w:r>
+        <w:t xml:space="preserve"> сервиса авторизации для произведения запроса</w:t>
+      </w:r>
+      <w:r>
+        <w:t xml:space="preserve"> </w:t>
+      </w:r>
+      <w:r>
+        <w:t>авторизации</w:t>
+      </w:r>
+      <w:r>
+        <w:t xml:space="preserve">. </w:t>
+      </w:r>
+      <w:r>
+        <w:t>(</w:t>
+      </w:r>
+      <w:r>
+        <w:rPr>
+          <w:lang w:val="en-US"/>
+        </w:rPr>
+        <w:t>LoginService</w:t>
+      </w:r>
+      <w:r>
+        <w:t>).</w:t>
+      </w:r>
+    </w:p>
+    <w:p>
+      <w:r>
+        <w:t>Далее происходит принятие запроса сервером, и соответствующие вызовы</w:t>
+      </w:r>
+      <w:r>
+        <w:t xml:space="preserve"> </w:t>
+      </w:r>
+      <w:r>
+        <w:t xml:space="preserve">метода </w:t>
+      </w:r>
+      <w:r>
+        <w:rPr>
+          <w:lang w:val="en-US"/>
+        </w:rPr>
+        <w:t>auth</w:t>
+      </w:r>
+      <w:r>
+        <w:t xml:space="preserve"> контроллера, которы</w:t>
+      </w:r>
+      <w:r>
+        <w:t>й</w:t>
+      </w:r>
+      <w:r>
+        <w:t xml:space="preserve"> обращаются к модели</w:t>
+      </w:r>
+      <w:r>
+        <w:t xml:space="preserve"> (вызов функции </w:t>
+      </w:r>
+      <w:r>
+        <w:rPr>
+          <w:lang w:val="en-US"/>
+        </w:rPr>
+        <w:t>Auth</w:t>
+      </w:r>
+      <w:r>
+        <w:t>)</w:t>
+      </w:r>
+      <w:r>
+        <w:t xml:space="preserve"> для проверки существования данного пользователя и корректности введённых авторизационных данных. </w:t>
+      </w:r>
+      <w:r>
+        <w:t>Если пользователь найден</w:t>
+      </w:r>
+      <w:r>
+        <w:t xml:space="preserve"> и все данные корректны</w:t>
+      </w:r>
+      <w:r>
+        <w:t>, то вход выполнен успешно</w:t>
+      </w:r>
+      <w:r>
+        <w:t xml:space="preserve"> </w:t>
+      </w:r>
+      <w:r>
+        <w:t xml:space="preserve">и </w:t>
+      </w:r>
+      <w:r>
+        <w:t xml:space="preserve">на клиент возвращается </w:t>
+      </w:r>
+      <w:r>
+        <w:rPr>
+          <w:lang w:val="en-US"/>
+        </w:rPr>
+        <w:t>JSON</w:t>
+      </w:r>
+      <w:r>
+        <w:t xml:space="preserve"> </w:t>
+      </w:r>
+      <w:r>
+        <w:rPr>
+          <w:lang w:val="en-US"/>
+        </w:rPr>
+        <w:t>Web</w:t>
+      </w:r>
+      <w:r>
+        <w:t xml:space="preserve"> </w:t>
+      </w:r>
+      <w:r>
+        <w:rPr>
+          <w:lang w:val="en-US"/>
+        </w:rPr>
+        <w:t>Token</w:t>
+      </w:r>
+      <w:r>
+        <w:t xml:space="preserve"> с данными о пользователе</w:t>
+      </w:r>
+      <w:r>
+        <w:t>.</w:t>
+      </w:r>
+    </w:p>
+    <w:p>
+      <w:r>
+        <w:rPr>
+          <w:noProof/>
+        </w:rPr>
+        <w:drawing>
+          <wp:inline distT="0" distB="0" distL="0" distR="0" wp14:anchorId="154F3DC6" wp14:editId="476EBDA2">
+            <wp:extent cx="5940425" cy="2731770"/>
+            <wp:effectExtent l="0" t="0" r="3175" b="0"/>
+            <wp:docPr id="4" name="Рисунок 4"/>
+            <wp:cNvGraphicFramePr>
+              <a:graphicFrameLocks xmlns:a="http://schemas.openxmlformats.org/drawingml/2006/main" noChangeAspect="1"/>
+            </wp:cNvGraphicFramePr>
+            <a:graphic xmlns:a="http://schemas.openxmlformats.org/drawingml/2006/main">
+              <a:graphicData uri="http://schemas.openxmlformats.org/drawingml/2006/picture">
+                <pic:pic xmlns:pic="http://schemas.openxmlformats.org/drawingml/2006/picture">
+                  <pic:nvPicPr>
+                    <pic:cNvPr id="0" name="Picture 11"/>
+                    <pic:cNvPicPr>
+                      <a:picLocks noChangeAspect="1" noChangeArrowheads="1"/>
+                    </pic:cNvPicPr>
+                  </pic:nvPicPr>
+                  <pic:blipFill>
+                    <a:blip r:embed="rId14" cstate="print">
+                      <a:extLst>
+                        <a:ext uri="{28A0092B-C50C-407E-A947-70E740481C1C}">
+                          <a14:useLocalDpi xmlns:a14="http://schemas.microsoft.com/office/drawing/2010/main" val="0"/>
+                        </a:ext>
+                      </a:extLst>
+                    </a:blip>
+                    <a:srcRect/>
+                    <a:stretch>
+                      <a:fillRect/>
+                    </a:stretch>
+                  </pic:blipFill>
+                  <pic:spPr bwMode="auto">
+                    <a:xfrm>
+                      <a:off x="0" y="0"/>
+                      <a:ext cx="5940425" cy="2731770"/>
+                    </a:xfrm>
+                    <a:prstGeom prst="rect">
+                      <a:avLst/>
+                    </a:prstGeom>
+                    <a:noFill/>
+                    <a:ln>
+                      <a:noFill/>
+                    </a:ln>
+                  </pic:spPr>
+                </pic:pic>
+              </a:graphicData>
+            </a:graphic>
+          </wp:inline>
+        </w:drawing>
+      </w:r>
     </w:p>
     <w:p>
       <w:pPr>
         <w:pStyle w:val="2"/>
       </w:pPr>
       <w:r>
-        <w:t>Авторизация пользователя</w:t>
-      </w:r>
-    </w:p>
-    <w:p>
-      <w:pPr>
-        <w:rPr>
-          <w:lang w:val="en-US"/>
-        </w:rPr>
-      </w:pPr>
-      <w:r>
-        <w:t xml:space="preserve">Диаграмма описывает процесс </w:t>
-      </w:r>
-      <w:r>
-        <w:t>авторизации пользователя</w:t>
+        <w:t>Добавление компьютера</w:t>
+      </w:r>
+      <w:r>
+        <w:t xml:space="preserve"> </w:t>
+      </w:r>
+      <w:r>
+        <w:t>директором филиала или администратором филиала</w:t>
+      </w:r>
+    </w:p>
+    <w:p>
+      <w:r>
+        <w:t>Диаграмма описывает процесс д</w:t>
+      </w:r>
+      <w:r>
+        <w:t>обавление компьютера директором филиала или администратором филиала</w:t>
       </w:r>
       <w:r>
         <w:t>.</w:t>
@@ -383,7 +1158,783 @@
         <w:t xml:space="preserve"> </w:t>
       </w:r>
       <w:r>
-        <w:t>Потенциальный пользователь через главное меню приложения</w:t>
+        <w:t xml:space="preserve">Пользователь, находясь в </w:t>
+      </w:r>
+      <w:r>
+        <w:t>компоненте справочника компьютеров нажимает кнопку «Добавать». Производится переход к компоненту добавления компьютера</w:t>
+      </w:r>
+      <w:r>
+        <w:t>.</w:t>
+      </w:r>
+      <w:r>
+        <w:t xml:space="preserve"> </w:t>
+      </w:r>
+      <w:r>
+        <w:t>В процессе перехода</w:t>
+      </w:r>
+      <w:r>
+        <w:t xml:space="preserve"> компонентом создаётся </w:t>
+      </w:r>
+      <w:r>
+        <w:t xml:space="preserve">новый </w:t>
+      </w:r>
+      <w:r>
+        <w:t>объект</w:t>
+      </w:r>
+      <w:r>
+        <w:t xml:space="preserve"> класса </w:t>
+      </w:r>
+      <w:r>
+        <w:rPr>
+          <w:lang w:val="en-US"/>
+        </w:rPr>
+        <w:t>Computer</w:t>
+      </w:r>
+    </w:p>
+    <w:p>
+      <w:r>
+        <w:t>После выполнения всех этих операций пользователь может приступить к редактированию</w:t>
+      </w:r>
+      <w:r>
+        <w:t xml:space="preserve"> </w:t>
+      </w:r>
+      <w:r>
+        <w:t>компьютера</w:t>
+      </w:r>
+      <w:r>
+        <w:t xml:space="preserve">.   </w:t>
+      </w:r>
+      <w:r>
+        <w:t>При помещении</w:t>
+      </w:r>
+      <w:r>
+        <w:t xml:space="preserve"> и</w:t>
+      </w:r>
+      <w:r>
+        <w:t xml:space="preserve"> </w:t>
+      </w:r>
+      <w:r>
+        <w:t xml:space="preserve">ответственного лица </w:t>
+      </w:r>
+      <w:r>
+        <w:t>пользователь производит выбор путём в</w:t>
+      </w:r>
+      <w:r>
+        <w:t>вод</w:t>
+      </w:r>
+      <w:r>
+        <w:t>а</w:t>
+      </w:r>
+      <w:r>
+        <w:t xml:space="preserve"> в</w:t>
+      </w:r>
+      <w:r>
+        <w:t xml:space="preserve"> соответствующую</w:t>
+      </w:r>
+      <w:r>
+        <w:t xml:space="preserve"> поисковую строку</w:t>
+      </w:r>
+      <w:r>
+        <w:t xml:space="preserve"> </w:t>
+      </w:r>
+      <w:r>
+        <w:t>и выбор</w:t>
+      </w:r>
+      <w:r>
+        <w:t>а</w:t>
+      </w:r>
+      <w:r>
+        <w:t xml:space="preserve"> подходяще</w:t>
+      </w:r>
+      <w:r>
+        <w:t>го экземпляра соответствующей сущности</w:t>
+      </w:r>
+      <w:r>
+        <w:t xml:space="preserve"> в выпадающем меню</w:t>
+      </w:r>
+      <w:r>
+        <w:t xml:space="preserve">. </w:t>
+      </w:r>
+      <w:r>
+        <w:t>При задании информации об установленном ПО (</w:t>
+      </w:r>
+      <w:r>
+        <w:t xml:space="preserve">применённых к </w:t>
+      </w:r>
+      <w:r>
+        <w:t xml:space="preserve"> </w:t>
+      </w:r>
+      <w:r>
+        <w:t>ПО лицензий</w:t>
+      </w:r>
+      <w:r>
+        <w:t>)</w:t>
+      </w:r>
+      <w:r>
+        <w:t xml:space="preserve"> и</w:t>
+      </w:r>
+      <w:r>
+        <w:t xml:space="preserve"> комплектующих</w:t>
+      </w:r>
+      <w:r>
+        <w:t xml:space="preserve"> действует тот же принципе с той лишь разницей, что пользователь может привязывать несколько сущностей (комплектующих, ПО</w:t>
+      </w:r>
+      <w:r>
+        <w:t xml:space="preserve"> и их лицензий</w:t>
+      </w:r>
+      <w:r>
+        <w:t xml:space="preserve">) </w:t>
+      </w:r>
+      <w:r>
+        <w:t>к компьютеру, поэтому перед выбором конкретного экземпляра пользователь нажимает на кнопку добавления информации, и лишь затем производит выбор, соответственно этот процесс может повторяться столько раз, пока не будут внесена информация о всех установках ПО, комплектующих и применённых лицензиях</w:t>
+      </w:r>
+      <w:r>
+        <w:t xml:space="preserve">. </w:t>
+      </w:r>
+      <w:r>
+        <w:t>При изменении поисковой строки производится получения списка соответствующей сущности</w:t>
+      </w:r>
+      <w:r>
+        <w:t>.</w:t>
+      </w:r>
+    </w:p>
+    <w:p>
+      <w:r>
+        <w:t>При получении списка соответствующей сущности к</w:t>
+      </w:r>
+      <w:r>
+        <w:t xml:space="preserve">омпонент производит обращение к </w:t>
+      </w:r>
+      <w:r>
+        <w:t>сервису соответствующей сущности</w:t>
+      </w:r>
+      <w:r>
+        <w:t xml:space="preserve"> </w:t>
+      </w:r>
+      <w:r>
+        <w:t xml:space="preserve">вызовом функции </w:t>
+      </w:r>
+      <w:r>
+        <w:rPr>
+          <w:lang w:val="en-US"/>
+        </w:rPr>
+        <w:t>G</w:t>
+      </w:r>
+      <w:r>
+        <w:rPr>
+          <w:lang w:val="en-US"/>
+        </w:rPr>
+        <w:t>et</w:t>
+      </w:r>
+      <w:r>
+        <w:rPr>
+          <w:lang w:val="en-US"/>
+        </w:rPr>
+        <w:t>BySearchString</w:t>
+      </w:r>
+      <w:r>
+        <w:t>(</w:t>
+      </w:r>
+      <w:r>
+        <w:rPr>
+          <w:lang w:val="en-US"/>
+        </w:rPr>
+        <w:t>searchString</w:t>
+      </w:r>
+      <w:r>
+        <w:t xml:space="preserve"> : </w:t>
+      </w:r>
+      <w:r>
+        <w:rPr>
+          <w:lang w:val="en-US"/>
+        </w:rPr>
+        <w:t>String</w:t>
+      </w:r>
+      <w:r>
+        <w:t xml:space="preserve"> ,</w:t>
+      </w:r>
+      <w:r>
+        <w:rPr>
+          <w:lang w:val="en-US"/>
+        </w:rPr>
+        <w:t>offset</w:t>
+      </w:r>
+      <w:r>
+        <w:t xml:space="preserve">: </w:t>
+      </w:r>
+      <w:r>
+        <w:rPr>
+          <w:lang w:val="en-US"/>
+        </w:rPr>
+        <w:t>int</w:t>
+      </w:r>
+      <w:r>
+        <w:t xml:space="preserve">, </w:t>
+      </w:r>
+      <w:r>
+        <w:rPr>
+          <w:lang w:val="en-US"/>
+        </w:rPr>
+        <w:t>limit</w:t>
+      </w:r>
+      <w:r>
+        <w:t xml:space="preserve">: </w:t>
+      </w:r>
+      <w:r>
+        <w:rPr>
+          <w:lang w:val="en-US"/>
+        </w:rPr>
+        <w:t>int</w:t>
+      </w:r>
+      <w:r>
+        <w:t>…</w:t>
+      </w:r>
+      <w:r>
+        <w:t xml:space="preserve">) </w:t>
+      </w:r>
+      <w:r>
+        <w:t>для формирования запроса на получения списка</w:t>
+      </w:r>
+      <w:r>
+        <w:t xml:space="preserve"> сущности</w:t>
+      </w:r>
+      <w:r>
+        <w:t xml:space="preserve"> </w:t>
+      </w:r>
+      <w:r>
+        <w:t>по поисковой строке</w:t>
+      </w:r>
+      <w:r>
+        <w:t>. (</w:t>
+      </w:r>
+      <w:r>
+        <w:rPr>
+          <w:lang w:val="en-US"/>
+        </w:rPr>
+        <w:t>frontend</w:t>
+      </w:r>
+      <w:r>
+        <w:t>)</w:t>
+      </w:r>
+      <w:r>
+        <w:t xml:space="preserve"> </w:t>
+      </w:r>
+    </w:p>
+    <w:p>
+      <w:pPr>
+        <w:rPr>
+          <w:lang w:val="en-US"/>
+        </w:rPr>
+      </w:pPr>
+      <w:r>
+        <w:t>Далее происходит принятие запроса сервером, и соответствующие вызовы</w:t>
+      </w:r>
+      <w:r>
+        <w:t xml:space="preserve"> </w:t>
+      </w:r>
+      <w:r>
+        <w:t xml:space="preserve">метода </w:t>
+      </w:r>
+      <w:r>
+        <w:rPr>
+          <w:lang w:val="en-US"/>
+        </w:rPr>
+        <w:t>get</w:t>
+      </w:r>
+      <w:r>
+        <w:rPr>
+          <w:lang w:val="en-US"/>
+        </w:rPr>
+        <w:t>BySearchString</w:t>
+      </w:r>
+      <w:r>
+        <w:t xml:space="preserve"> контроллера, который обращаются к модели</w:t>
+      </w:r>
+      <w:r>
+        <w:t xml:space="preserve"> </w:t>
+      </w:r>
+      <w:r>
+        <w:rPr>
+          <w:lang w:val="en-US"/>
+        </w:rPr>
+        <w:t>ORM</w:t>
+      </w:r>
+      <w:r>
+        <w:t xml:space="preserve"> (вызов функции цепочки функций </w:t>
+      </w:r>
+      <w:r>
+        <w:rPr>
+          <w:lang w:val="en-US"/>
+        </w:rPr>
+        <w:t>where</w:t>
+      </w:r>
+      <w:r>
+        <w:t>(</w:t>
+      </w:r>
+      <w:r>
+        <w:rPr>
+          <w:lang w:val="en-US"/>
+        </w:rPr>
+        <w:t>filter</w:t>
+      </w:r>
+      <w:r>
+        <w:t>).</w:t>
+      </w:r>
+      <w:r>
+        <w:rPr>
+          <w:lang w:val="en-US"/>
+        </w:rPr>
+        <w:t>orderby</w:t>
+      </w:r>
+      <w:r>
+        <w:t>(</w:t>
+      </w:r>
+      <w:r>
+        <w:rPr>
+          <w:lang w:val="en-US"/>
+        </w:rPr>
+        <w:t>field</w:t>
+      </w:r>
+      <w:r>
+        <w:t xml:space="preserve">, </w:t>
+      </w:r>
+      <w:r>
+        <w:rPr>
+          <w:lang w:val="en-US"/>
+        </w:rPr>
+        <w:t>order</w:t>
+      </w:r>
+      <w:r>
+        <w:t>),,,</w:t>
+      </w:r>
+      <w:r>
+        <w:t xml:space="preserve">) для  построения запроса к базе данных на получение записей </w:t>
+      </w:r>
+      <w:r>
+        <w:t>сущности</w:t>
+      </w:r>
+      <w:r>
+        <w:t>. После выполнения запроса и возврата множества</w:t>
+      </w:r>
+      <w:r>
+        <w:t xml:space="preserve"> </w:t>
+      </w:r>
+      <w:r>
+        <w:t>сущностей</w:t>
+      </w:r>
+      <w:r>
+        <w:t xml:space="preserve"> моделью в контроллере </w:t>
+      </w:r>
+      <w:r>
+        <w:lastRenderedPageBreak/>
+        <w:t>происходит сериализация данного множества и отправка клиенту. На клиенте происходит десериализация, построение списка</w:t>
+      </w:r>
+      <w:r>
+        <w:t xml:space="preserve"> сущностей</w:t>
+      </w:r>
+      <w:r>
+        <w:t xml:space="preserve"> и возврат управления пользователю.</w:t>
+      </w:r>
+    </w:p>
+    <w:p>
+      <w:r>
+        <w:t xml:space="preserve">После завершения редактирования происходит занесение изменений в объект </w:t>
+      </w:r>
+      <w:r>
+        <w:t>компьют</w:t>
+      </w:r>
+      <w:r>
+        <w:t>е</w:t>
+      </w:r>
+      <w:r>
+        <w:t>ра</w:t>
+      </w:r>
+      <w:r>
+        <w:t xml:space="preserve">. Далее производится операция внесения изменений в компонент производит обращение к </w:t>
+      </w:r>
+      <w:r>
+        <w:rPr>
+          <w:lang w:val="en-US"/>
+        </w:rPr>
+        <w:t>Computer</w:t>
+      </w:r>
+      <w:r>
+        <w:rPr>
+          <w:lang w:val="en-US"/>
+        </w:rPr>
+        <w:t>Repository</w:t>
+      </w:r>
+      <w:r>
+        <w:t xml:space="preserve"> </w:t>
+      </w:r>
+      <w:r>
+        <w:t xml:space="preserve">вызовом функции </w:t>
+      </w:r>
+      <w:r>
+        <w:rPr>
+          <w:lang w:val="en-US"/>
+        </w:rPr>
+        <w:t>add</w:t>
+      </w:r>
+      <w:r>
+        <w:t>(</w:t>
+      </w:r>
+      <w:r>
+        <w:rPr>
+          <w:lang w:val="en-US"/>
+        </w:rPr>
+        <w:t>entity</w:t>
+      </w:r>
+      <w:r>
+        <w:t xml:space="preserve"> :</w:t>
+      </w:r>
+      <w:r>
+        <w:t xml:space="preserve"> </w:t>
+      </w:r>
+      <w:r>
+        <w:rPr>
+          <w:lang w:val="en-US"/>
+        </w:rPr>
+        <w:t>Computer</w:t>
+      </w:r>
+      <w:r>
+        <w:t xml:space="preserve">) </w:t>
+      </w:r>
+      <w:r>
+        <w:t>для формирования запроса на</w:t>
+      </w:r>
+      <w:r>
+        <w:t xml:space="preserve"> добавление компьютера</w:t>
+      </w:r>
+      <w:r>
+        <w:t>. (</w:t>
+      </w:r>
+      <w:r>
+        <w:rPr>
+          <w:lang w:val="en-US"/>
+        </w:rPr>
+        <w:t>frontend</w:t>
+      </w:r>
+      <w:r>
+        <w:t>)</w:t>
+      </w:r>
+      <w:r>
+        <w:t xml:space="preserve"> </w:t>
+      </w:r>
+    </w:p>
+    <w:p>
+      <w:pPr>
+        <w:sectPr>
+          <w:pgSz w:w="11906" w:h="16838"/>
+          <w:pgMar w:top="1134" w:right="850" w:bottom="1134" w:left="1701" w:header="708" w:footer="708" w:gutter="0"/>
+          <w:cols w:space="708"/>
+          <w:docGrid w:linePitch="360"/>
+        </w:sectPr>
+      </w:pPr>
+      <w:r>
+        <w:t>Далее происходит принятие запроса сервером, и соответствующие вызовы</w:t>
+      </w:r>
+      <w:r>
+        <w:t xml:space="preserve"> </w:t>
+      </w:r>
+      <w:r>
+        <w:t>метода</w:t>
+      </w:r>
+      <w:r>
+        <w:t xml:space="preserve"> </w:t>
+      </w:r>
+      <w:r>
+        <w:rPr>
+          <w:lang w:val="en-US"/>
+        </w:rPr>
+        <w:t>add</w:t>
+      </w:r>
+      <w:r>
+        <w:t>(</w:t>
+      </w:r>
+      <w:r>
+        <w:rPr>
+          <w:lang w:val="en-US"/>
+        </w:rPr>
+        <w:t>request</w:t>
+      </w:r>
+      <w:r>
+        <w:t>)</w:t>
+      </w:r>
+      <w:r>
+        <w:t xml:space="preserve"> контроллера, который</w:t>
+      </w:r>
+      <w:r>
+        <w:t xml:space="preserve"> </w:t>
+      </w:r>
+      <w:r>
+        <w:t xml:space="preserve">создаёт экземпляр модели, заполняет его поля и вызывает функцию </w:t>
+      </w:r>
+      <w:r>
+        <w:rPr>
+          <w:lang w:val="en-US"/>
+        </w:rPr>
+        <w:t>save</w:t>
+      </w:r>
+      <w:r>
+        <w:t xml:space="preserve">() </w:t>
+      </w:r>
+      <w:r>
+        <w:t xml:space="preserve"> для  построения запроса к базе данных н</w:t>
+      </w:r>
+      <w:r>
+        <w:t>а добавление записи компьютера</w:t>
+      </w:r>
+      <w:r>
+        <w:t xml:space="preserve">. После выполнения запроса производится возврат статуса клиенту и завершение работы формы </w:t>
+      </w:r>
+      <w:r>
+        <w:t>добавления</w:t>
+      </w:r>
+      <w:r>
+        <w:t>. Пользователь может продолжить своё взаимодействие с системой.</w:t>
+      </w:r>
+    </w:p>
+    <w:p>
+      <w:pPr>
+        <w:jc w:val="center"/>
+        <w:rPr>
+          <w:noProof/>
+        </w:rPr>
+      </w:pPr>
+    </w:p>
+    <w:p>
+      <w:pPr>
+        <w:jc w:val="center"/>
+        <w:rPr>
+          <w:noProof/>
+        </w:rPr>
+      </w:pPr>
+    </w:p>
+    <w:p>
+      <w:pPr>
+        <w:jc w:val="center"/>
+      </w:pPr>
+      <w:r>
+        <w:rPr>
+          <w:noProof/>
+        </w:rPr>
+        <w:drawing>
+          <wp:inline distT="0" distB="0" distL="0" distR="0" wp14:anchorId="45D0B6C8" wp14:editId="53311377">
+            <wp:extent cx="7001429" cy="5772420"/>
+            <wp:effectExtent l="0" t="0" r="9525" b="0"/>
+            <wp:docPr id="31" name="Рисунок 31"/>
+            <wp:cNvGraphicFramePr>
+              <a:graphicFrameLocks xmlns:a="http://schemas.openxmlformats.org/drawingml/2006/main" noChangeAspect="1"/>
+            </wp:cNvGraphicFramePr>
+            <a:graphic xmlns:a="http://schemas.openxmlformats.org/drawingml/2006/main">
+              <a:graphicData uri="http://schemas.openxmlformats.org/drawingml/2006/picture">
+                <pic:pic xmlns:pic="http://schemas.openxmlformats.org/drawingml/2006/picture">
+                  <pic:nvPicPr>
+                    <pic:cNvPr id="0" name="Picture 45"/>
+                    <pic:cNvPicPr>
+                      <a:picLocks noChangeAspect="1" noChangeArrowheads="1"/>
+                    </pic:cNvPicPr>
+                  </pic:nvPicPr>
+                  <pic:blipFill rotWithShape="1">
+                    <a:blip r:embed="rId15" cstate="print">
+                      <a:extLst>
+                        <a:ext uri="{28A0092B-C50C-407E-A947-70E740481C1C}">
+                          <a14:useLocalDpi xmlns:a14="http://schemas.microsoft.com/office/drawing/2010/main" val="0"/>
+                        </a:ext>
+                      </a:extLst>
+                    </a:blip>
+                    <a:srcRect r="50089"/>
+                    <a:stretch/>
+                  </pic:blipFill>
+                  <pic:spPr bwMode="auto">
+                    <a:xfrm>
+                      <a:off x="0" y="0"/>
+                      <a:ext cx="7016511" cy="5784855"/>
+                    </a:xfrm>
+                    <a:prstGeom prst="rect">
+                      <a:avLst/>
+                    </a:prstGeom>
+                    <a:noFill/>
+                    <a:ln>
+                      <a:noFill/>
+                    </a:ln>
+                    <a:extLst>
+                      <a:ext uri="{53640926-AAD7-44D8-BBD7-CCE9431645EC}">
+                        <a14:shadowObscured xmlns:a14="http://schemas.microsoft.com/office/drawing/2010/main"/>
+                      </a:ext>
+                    </a:extLst>
+                  </pic:spPr>
+                </pic:pic>
+              </a:graphicData>
+            </a:graphic>
+          </wp:inline>
+        </w:drawing>
+      </w:r>
+    </w:p>
+    <w:p>
+      <w:pPr>
+        <w:jc w:val="center"/>
+        <w:rPr>
+          <w:i/>
+          <w:iCs/>
+        </w:rPr>
+      </w:pPr>
+      <w:r>
+        <w:rPr>
+          <w:i/>
+          <w:iCs/>
+        </w:rPr>
+        <w:t>Добавление компьютера директором филиала или администратором филиала</w:t>
+      </w:r>
+      <w:r>
+        <w:rPr>
+          <w:i/>
+          <w:iCs/>
+        </w:rPr>
+        <w:t xml:space="preserve"> </w:t>
+      </w:r>
+      <w:r>
+        <w:rPr>
+          <w:i/>
+          <w:iCs/>
+        </w:rPr>
+        <w:t>(</w:t>
+      </w:r>
+      <w:r>
+        <w:rPr>
+          <w:i/>
+          <w:iCs/>
+          <w:lang w:val="en-US"/>
+        </w:rPr>
+        <w:t>Frontend</w:t>
+      </w:r>
+      <w:r>
+        <w:rPr>
+          <w:i/>
+          <w:iCs/>
+        </w:rPr>
+        <w:t>)</w:t>
+      </w:r>
+    </w:p>
+    <w:p>
+      <w:pPr>
+        <w:jc w:val="center"/>
+        <w:rPr>
+          <w:noProof/>
+        </w:rPr>
+      </w:pPr>
+    </w:p>
+    <w:p>
+      <w:pPr>
+        <w:jc w:val="center"/>
+      </w:pPr>
+      <w:r>
+        <w:rPr>
+          <w:noProof/>
+        </w:rPr>
+        <w:drawing>
+          <wp:inline distT="0" distB="0" distL="0" distR="0" wp14:anchorId="5069D90D" wp14:editId="410206DB">
+            <wp:extent cx="7339589" cy="6032440"/>
+            <wp:effectExtent l="0" t="0" r="0" b="6985"/>
+            <wp:docPr id="32" name="Рисунок 32"/>
+            <wp:cNvGraphicFramePr>
+              <a:graphicFrameLocks xmlns:a="http://schemas.openxmlformats.org/drawingml/2006/main" noChangeAspect="1"/>
+            </wp:cNvGraphicFramePr>
+            <a:graphic xmlns:a="http://schemas.openxmlformats.org/drawingml/2006/main">
+              <a:graphicData uri="http://schemas.openxmlformats.org/drawingml/2006/picture">
+                <pic:pic xmlns:pic="http://schemas.openxmlformats.org/drawingml/2006/picture">
+                  <pic:nvPicPr>
+                    <pic:cNvPr id="0" name="Picture 46"/>
+                    <pic:cNvPicPr>
+                      <a:picLocks noChangeAspect="1" noChangeArrowheads="1"/>
+                    </pic:cNvPicPr>
+                  </pic:nvPicPr>
+                  <pic:blipFill rotWithShape="1">
+                    <a:blip r:embed="rId15" cstate="print">
+                      <a:extLst>
+                        <a:ext uri="{28A0092B-C50C-407E-A947-70E740481C1C}">
+                          <a14:useLocalDpi xmlns:a14="http://schemas.microsoft.com/office/drawing/2010/main" val="0"/>
+                        </a:ext>
+                      </a:extLst>
+                    </a:blip>
+                    <a:srcRect l="49910"/>
+                    <a:stretch/>
+                  </pic:blipFill>
+                  <pic:spPr bwMode="auto">
+                    <a:xfrm>
+                      <a:off x="0" y="0"/>
+                      <a:ext cx="7358980" cy="6048378"/>
+                    </a:xfrm>
+                    <a:prstGeom prst="rect">
+                      <a:avLst/>
+                    </a:prstGeom>
+                    <a:noFill/>
+                    <a:ln>
+                      <a:noFill/>
+                    </a:ln>
+                    <a:extLst>
+                      <a:ext uri="{53640926-AAD7-44D8-BBD7-CCE9431645EC}">
+                        <a14:shadowObscured xmlns:a14="http://schemas.microsoft.com/office/drawing/2010/main"/>
+                      </a:ext>
+                    </a:extLst>
+                  </pic:spPr>
+                </pic:pic>
+              </a:graphicData>
+            </a:graphic>
+          </wp:inline>
+        </w:drawing>
+      </w:r>
+    </w:p>
+    <w:p>
+      <w:pPr>
+        <w:jc w:val="center"/>
+        <w:rPr>
+          <w:i/>
+          <w:iCs/>
+        </w:rPr>
+        <w:sectPr>
+          <w:pgSz w:w="16838" w:h="11906" w:orient="landscape"/>
+          <w:pgMar w:top="720" w:right="720" w:bottom="720" w:left="720" w:header="708" w:footer="708" w:gutter="0"/>
+          <w:cols w:space="708"/>
+          <w:docGrid w:linePitch="360"/>
+        </w:sectPr>
+      </w:pPr>
+      <w:r>
+        <w:rPr>
+          <w:i/>
+          <w:iCs/>
+        </w:rPr>
+        <w:t>Добавление компьютера директором филиала или администратором филиала</w:t>
+      </w:r>
+      <w:r>
+        <w:rPr>
+          <w:i/>
+          <w:iCs/>
+        </w:rPr>
+        <w:t xml:space="preserve"> </w:t>
+      </w:r>
+      <w:r>
+        <w:rPr>
+          <w:i/>
+          <w:iCs/>
+        </w:rPr>
+        <w:t>(</w:t>
+      </w:r>
+      <w:r>
+        <w:rPr>
+          <w:i/>
+          <w:iCs/>
+          <w:lang w:val="en-US"/>
+        </w:rPr>
+        <w:t>Backend</w:t>
+      </w:r>
+      <w:r>
+        <w:rPr>
+          <w:i/>
+          <w:iCs/>
+        </w:rPr>
+        <w:t>)</w:t>
       </w:r>
     </w:p>
     <w:p>
@@ -391,75 +1942,920 @@
         <w:pStyle w:val="2"/>
       </w:pPr>
       <w:r>
-        <w:t>Добавление компьютера</w:t>
+        <w:lastRenderedPageBreak/>
+        <w:t>Изменение ПО директором филиала или администратором филиала</w:t>
+      </w:r>
+    </w:p>
+    <w:p>
+      <w:r>
+        <w:t>Диаграмма описывает процесс</w:t>
+      </w:r>
+      <w:r>
+        <w:t xml:space="preserve"> изменения</w:t>
+      </w:r>
+      <w:r>
+        <w:t xml:space="preserve"> ПО директором филиала или администратором филиала</w:t>
+      </w:r>
+      <w:r>
+        <w:t>.</w:t>
       </w:r>
       <w:r>
         <w:t xml:space="preserve"> </w:t>
       </w:r>
       <w:r>
-        <w:t>директором филиала или администратором филиала</w:t>
-      </w:r>
-    </w:p>
-    <w:p>
-      <w:r>
-        <w:t>Диаграмма описывает процесс</w:t>
-      </w:r>
-      <w:r>
-        <w:t xml:space="preserve"> д</w:t>
-      </w:r>
-      <w:r>
-        <w:t>обавление компьютера директором филиала или администратором филиала</w:t>
+        <w:t>Пользователь переходит к компоненту</w:t>
+      </w:r>
+      <w:r>
+        <w:t xml:space="preserve"> справочника ПО для выбора ПО для редактирования</w:t>
+      </w:r>
+      <w:r>
+        <w:t xml:space="preserve">. </w:t>
+      </w:r>
+      <w:r>
+        <w:t xml:space="preserve">  Компонент производит обращение к </w:t>
+      </w:r>
+      <w:r>
+        <w:rPr>
+          <w:lang w:val="en-US"/>
+        </w:rPr>
+        <w:t>SoftwareRepository</w:t>
+      </w:r>
+      <w:r>
+        <w:t xml:space="preserve"> </w:t>
+      </w:r>
+      <w:r>
+        <w:t xml:space="preserve">вызовом функции </w:t>
+      </w:r>
+      <w:r>
+        <w:rPr>
+          <w:lang w:val="en-US"/>
+        </w:rPr>
+        <w:t>Get</w:t>
+      </w:r>
+      <w:r>
+        <w:t>(</w:t>
+      </w:r>
+      <w:r>
+        <w:rPr>
+          <w:lang w:val="en-US"/>
+        </w:rPr>
+        <w:t>offset</w:t>
+      </w:r>
+      <w:r>
+        <w:t xml:space="preserve">: </w:t>
+      </w:r>
+      <w:r>
+        <w:rPr>
+          <w:lang w:val="en-US"/>
+        </w:rPr>
+        <w:t>int</w:t>
+      </w:r>
+      <w:r>
+        <w:t xml:space="preserve">, </w:t>
+      </w:r>
+      <w:r>
+        <w:rPr>
+          <w:lang w:val="en-US"/>
+        </w:rPr>
+        <w:t>limit</w:t>
+      </w:r>
+      <w:r>
+        <w:t xml:space="preserve">: </w:t>
+      </w:r>
+      <w:r>
+        <w:rPr>
+          <w:lang w:val="en-US"/>
+        </w:rPr>
+        <w:t>int</w:t>
+      </w:r>
+      <w:r>
+        <w:t>…</w:t>
+      </w:r>
+      <w:r>
+        <w:t xml:space="preserve">) </w:t>
+      </w:r>
+      <w:r>
+        <w:t>для формирования запроса на</w:t>
+      </w:r>
+      <w:r>
+        <w:t xml:space="preserve"> получения списка ПО. (</w:t>
+      </w:r>
+      <w:r>
+        <w:rPr>
+          <w:lang w:val="en-US"/>
+        </w:rPr>
+        <w:t>frontend</w:t>
+      </w:r>
+      <w:r>
+        <w:t>)</w:t>
+      </w:r>
+      <w:r>
+        <w:rPr>
+          <w:lang w:val="en-US"/>
+        </w:rPr>
+        <w:t xml:space="preserve"> </w:t>
+      </w:r>
+    </w:p>
+    <w:p>
+      <w:r>
+        <w:t xml:space="preserve">Далее </w:t>
+      </w:r>
+      <w:r>
+        <w:t>происходит принятие запроса сервером, и соответствующие вызовы</w:t>
+      </w:r>
+      <w:r>
+        <w:t xml:space="preserve"> </w:t>
+      </w:r>
+      <w:r>
+        <w:t>метода</w:t>
+      </w:r>
+      <w:r>
+        <w:t xml:space="preserve"> </w:t>
+      </w:r>
+      <w:r>
+        <w:rPr>
+          <w:lang w:val="en-US"/>
+        </w:rPr>
+        <w:t>get</w:t>
+      </w:r>
+      <w:r>
+        <w:t xml:space="preserve"> контроллера, который обращаются к модели</w:t>
+      </w:r>
+      <w:r>
+        <w:t xml:space="preserve"> </w:t>
+      </w:r>
+      <w:r>
+        <w:rPr>
+          <w:lang w:val="en-US"/>
+        </w:rPr>
+        <w:t>ORM</w:t>
+      </w:r>
+      <w:r>
+        <w:t xml:space="preserve"> </w:t>
+      </w:r>
+      <w:r>
+        <w:t>(вызов функции</w:t>
+      </w:r>
+      <w:r>
+        <w:t xml:space="preserve"> цепочки функций </w:t>
+      </w:r>
+      <w:r>
+        <w:rPr>
+          <w:lang w:val="en-US"/>
+        </w:rPr>
+        <w:t>where</w:t>
+      </w:r>
+      <w:r>
+        <w:t>(</w:t>
+      </w:r>
+      <w:r>
+        <w:rPr>
+          <w:lang w:val="en-US"/>
+        </w:rPr>
+        <w:t>filter</w:t>
+      </w:r>
+      <w:r>
+        <w:t>).</w:t>
+      </w:r>
+      <w:r>
+        <w:rPr>
+          <w:lang w:val="en-US"/>
+        </w:rPr>
+        <w:t>orderby</w:t>
+      </w:r>
+      <w:r>
+        <w:t>(</w:t>
+      </w:r>
+      <w:r>
+        <w:rPr>
+          <w:lang w:val="en-US"/>
+        </w:rPr>
+        <w:t>field</w:t>
+      </w:r>
+      <w:r>
+        <w:t xml:space="preserve">, </w:t>
+      </w:r>
+      <w:r>
+        <w:rPr>
+          <w:lang w:val="en-US"/>
+        </w:rPr>
+        <w:t>order</w:t>
+      </w:r>
+      <w:r>
+        <w:t>),,,</w:t>
+      </w:r>
+      <w:r>
+        <w:t>)</w:t>
+      </w:r>
+      <w:r>
+        <w:t xml:space="preserve"> для  построения запроса</w:t>
+      </w:r>
+      <w:r>
+        <w:t xml:space="preserve"> к базе данных</w:t>
+      </w:r>
+      <w:r>
+        <w:t xml:space="preserve"> на получение записей</w:t>
+      </w:r>
+      <w:r>
+        <w:t xml:space="preserve"> ПО. После выполнения запроса и возврата множества ПО моделью в контроллере происходит сериализация данного множества и отправка клиенту.</w:t>
+      </w:r>
+      <w:r>
+        <w:t xml:space="preserve"> На клиенте происходит десериализация, построение списка ПО и возврат управления пользователю.</w:t>
+      </w:r>
+    </w:p>
+    <w:p>
+      <w:r>
+        <w:t xml:space="preserve">После выполнения данных операций пользователь может выбрать ПО для изменения и нажать кнопку «Изменить», что произведёт переход к форме изменения ПО. </w:t>
+      </w:r>
+      <w:r>
+        <w:t xml:space="preserve">В процессе перехода необходимо получить изменяемое ПО по </w:t>
+      </w:r>
+      <w:r>
+        <w:rPr>
+          <w:lang w:val="en-US"/>
+        </w:rPr>
+        <w:t>Id</w:t>
+      </w:r>
+      <w:r>
+        <w:t xml:space="preserve">. </w:t>
+      </w:r>
+      <w:r>
+        <w:t>Происходит последовательность операций, похожая на получение списка ПО, за исключением того, что производятся вызовы</w:t>
+      </w:r>
+      <w:r>
+        <w:t xml:space="preserve"> функций</w:t>
+      </w:r>
+      <w:r>
+        <w:t xml:space="preserve"> </w:t>
+      </w:r>
+      <w:r>
+        <w:rPr>
+          <w:lang w:val="en-US"/>
+        </w:rPr>
+        <w:t>getById</w:t>
+      </w:r>
+      <w:r>
+        <w:t>(</w:t>
+      </w:r>
+      <w:r>
+        <w:rPr>
+          <w:lang w:val="en-US"/>
+        </w:rPr>
+        <w:t>id</w:t>
+      </w:r>
+      <w:r>
+        <w:t>)</w:t>
+      </w:r>
+      <w:r>
+        <w:t xml:space="preserve"> (заместо </w:t>
+      </w:r>
+      <w:r>
+        <w:rPr>
+          <w:lang w:val="en-US"/>
+        </w:rPr>
+        <w:t>get</w:t>
+      </w:r>
+      <w:r>
+        <w:t>)</w:t>
+      </w:r>
+      <w:r>
+        <w:t xml:space="preserve">, </w:t>
+      </w:r>
+      <w:r>
+        <w:t xml:space="preserve">а при обращении к модели </w:t>
+      </w:r>
+      <w:r>
+        <w:rPr>
+          <w:lang w:val="en-US"/>
+        </w:rPr>
+        <w:t>ORM</w:t>
+      </w:r>
+      <w:r>
+        <w:t xml:space="preserve"> </w:t>
+      </w:r>
+      <w:r>
+        <w:t xml:space="preserve">вызов функции </w:t>
+      </w:r>
+      <w:r>
+        <w:rPr>
+          <w:lang w:val="en-US"/>
+        </w:rPr>
+        <w:t>find</w:t>
+      </w:r>
+      <w:r>
+        <w:t>(</w:t>
+      </w:r>
+      <w:r>
+        <w:rPr>
+          <w:lang w:val="en-US"/>
+        </w:rPr>
+        <w:t>id</w:t>
+      </w:r>
+      <w:r>
+        <w:t>).</w:t>
+      </w:r>
+    </w:p>
+    <w:p>
+      <w:r>
+        <w:t xml:space="preserve">После выполнения всех этих операций пользователь может приступить к </w:t>
+      </w:r>
+      <w:r>
+        <w:t>редактированию ПО.   При задании</w:t>
+      </w:r>
+      <w:r>
+        <w:t>, лицензии</w:t>
+      </w:r>
+      <w:r>
+        <w:t xml:space="preserve">, </w:t>
+      </w:r>
+      <w:r>
+        <w:t xml:space="preserve">компьютера </w:t>
+      </w:r>
+      <w:r>
+        <w:t xml:space="preserve">и </w:t>
+      </w:r>
+      <w:r>
+        <w:t>типа ПО</w:t>
+      </w:r>
+      <w:r>
+        <w:t xml:space="preserve"> </w:t>
+      </w:r>
+      <w:r>
+        <w:t>пользователь производит выбор путём в</w:t>
+      </w:r>
+      <w:r>
+        <w:t>вод</w:t>
+      </w:r>
+      <w:r>
+        <w:t>а</w:t>
+      </w:r>
+      <w:r>
+        <w:t xml:space="preserve"> в</w:t>
+      </w:r>
+      <w:r>
+        <w:t xml:space="preserve"> соответствующую</w:t>
+      </w:r>
+      <w:r>
+        <w:t xml:space="preserve"> поисковую строку</w:t>
+      </w:r>
+      <w:r>
+        <w:t xml:space="preserve"> </w:t>
+      </w:r>
+      <w:r>
+        <w:t>и выбор</w:t>
+      </w:r>
+      <w:r>
+        <w:t>а</w:t>
+      </w:r>
+      <w:r>
+        <w:t xml:space="preserve"> подходяще</w:t>
+      </w:r>
+      <w:r>
+        <w:t>го экземпляра соответствующей сущности</w:t>
+      </w:r>
+      <w:r>
+        <w:t xml:space="preserve"> в выпадающем меню</w:t>
+      </w:r>
+      <w:r>
+        <w:t>. При изменении поисковой строки производится получения списка соответствующей сущности по соответствующей поисковой строке</w:t>
+      </w:r>
+      <w:r>
+        <w:t xml:space="preserve"> аналогичный получению списка ПО, </w:t>
+      </w:r>
+      <w:r>
+        <w:t>за исключением того, что производятся вызовы функций</w:t>
+      </w:r>
+      <w:r>
+        <w:t xml:space="preserve"> </w:t>
+      </w:r>
+      <w:r>
+        <w:rPr>
+          <w:lang w:val="en-US"/>
+        </w:rPr>
+        <w:t>getBy</w:t>
+      </w:r>
+      <w:r>
+        <w:rPr>
+          <w:lang w:val="en-US"/>
+        </w:rPr>
+        <w:t>SearchString</w:t>
+      </w:r>
+      <w:r>
+        <w:t>(</w:t>
+      </w:r>
+      <w:r>
+        <w:rPr>
+          <w:lang w:val="en-US"/>
+        </w:rPr>
+        <w:t>searchString</w:t>
+      </w:r>
+      <w:r>
+        <w:t xml:space="preserve">: </w:t>
+      </w:r>
+      <w:r>
+        <w:rPr>
+          <w:lang w:val="en-US"/>
+        </w:rPr>
+        <w:t>string</w:t>
+      </w:r>
+      <w:r>
+        <w:t xml:space="preserve">, </w:t>
+      </w:r>
+      <w:r>
+        <w:rPr>
+          <w:lang w:val="en-US"/>
+        </w:rPr>
+        <w:t>offset</w:t>
+      </w:r>
+      <w:r>
+        <w:t xml:space="preserve"> : </w:t>
+      </w:r>
+      <w:r>
+        <w:rPr>
+          <w:lang w:val="en-US"/>
+        </w:rPr>
+        <w:t>int</w:t>
+      </w:r>
+      <w:r>
+        <w:t xml:space="preserve">, </w:t>
+      </w:r>
+      <w:r>
+        <w:rPr>
+          <w:lang w:val="en-US"/>
+        </w:rPr>
+        <w:t>limit</w:t>
+      </w:r>
+      <w:r>
+        <w:t xml:space="preserve"> : </w:t>
+      </w:r>
+      <w:r>
+        <w:rPr>
+          <w:lang w:val="en-US"/>
+        </w:rPr>
+        <w:t>int</w:t>
+      </w:r>
+      <w:r>
+        <w:t>…</w:t>
+      </w:r>
+      <w:r>
+        <w:t xml:space="preserve">), </w:t>
+      </w:r>
+      <w:r>
+        <w:t xml:space="preserve">а при обращении к модели </w:t>
+      </w:r>
+      <w:r>
+        <w:rPr>
+          <w:lang w:val="en-US"/>
+        </w:rPr>
+        <w:t>ORM</w:t>
+      </w:r>
+      <w:r>
+        <w:t xml:space="preserve"> </w:t>
+      </w:r>
+      <w:r>
+        <w:t>вызов</w:t>
+      </w:r>
+      <w:r>
+        <w:t xml:space="preserve"> в цепочку добавляется вызов функции </w:t>
+      </w:r>
+      <w:r>
+        <w:rPr>
+          <w:lang w:val="en-US"/>
+        </w:rPr>
+        <w:t>search</w:t>
+      </w:r>
+      <w:r>
+        <w:t>(</w:t>
+      </w:r>
+      <w:r>
+        <w:rPr>
+          <w:lang w:val="en-US"/>
+        </w:rPr>
+        <w:t>searchString</w:t>
+      </w:r>
+      <w:r>
+        <w:t>)</w:t>
       </w:r>
       <w:r>
         <w:t>.</w:t>
       </w:r>
+    </w:p>
+    <w:p>
+      <w:r>
+        <w:t>После завершения</w:t>
+      </w:r>
+      <w:r>
+        <w:t xml:space="preserve"> редактирования происходит занесение изменений в объект ПО. Далее производится операция внесения изменений в к</w:t>
+      </w:r>
+      <w:r>
+        <w:t xml:space="preserve">омпонент производит обращение к </w:t>
+      </w:r>
+      <w:r>
+        <w:rPr>
+          <w:lang w:val="en-US"/>
+        </w:rPr>
+        <w:t>SoftwareRepository</w:t>
+      </w:r>
       <w:r>
         <w:t xml:space="preserve"> </w:t>
       </w:r>
-    </w:p>
-    <w:p>
-      <w:pPr>
-        <w:pStyle w:val="2"/>
-      </w:pPr>
-      <w:r>
-        <w:t xml:space="preserve">Изменение </w:t>
-      </w:r>
-      <w:proofErr w:type="gramStart"/>
-      <w:r>
-        <w:t>ПО директором</w:t>
-      </w:r>
-      <w:proofErr w:type="gramEnd"/>
-      <w:r>
-        <w:t xml:space="preserve"> филиала или администратором филиала</w:t>
-      </w:r>
-    </w:p>
-    <w:p>
-      <w:r>
-        <w:t>Диаграмма описывает процесс</w:t>
-      </w:r>
-      <w:r>
-        <w:t xml:space="preserve"> изменения</w:t>
+      <w:r>
+        <w:t xml:space="preserve">вызовом функции </w:t>
+      </w:r>
+      <w:r>
+        <w:rPr>
+          <w:lang w:val="en-US"/>
+        </w:rPr>
+        <w:t>u</w:t>
+      </w:r>
+      <w:r>
+        <w:rPr>
+          <w:lang w:val="en-US"/>
+        </w:rPr>
+        <w:t>pdate</w:t>
+      </w:r>
+      <w:r>
+        <w:t>(</w:t>
+      </w:r>
+      <w:r>
+        <w:rPr>
+          <w:lang w:val="en-US"/>
+        </w:rPr>
+        <w:t>entity</w:t>
+      </w:r>
+      <w:r>
+        <w:t xml:space="preserve"> : </w:t>
+      </w:r>
+      <w:r>
+        <w:rPr>
+          <w:lang w:val="en-US"/>
+        </w:rPr>
+        <w:t>Software</w:t>
+      </w:r>
+      <w:r>
+        <w:t xml:space="preserve">) </w:t>
+      </w:r>
+      <w:r>
+        <w:t>для формирования запроса на</w:t>
+      </w:r>
+      <w:r>
+        <w:t xml:space="preserve"> изменение</w:t>
       </w:r>
       <w:r>
         <w:t xml:space="preserve"> </w:t>
       </w:r>
-      <w:proofErr w:type="gramStart"/>
-      <w:r>
-        <w:t>ПО директором</w:t>
-      </w:r>
-      <w:proofErr w:type="gramEnd"/>
-      <w:r>
-        <w:t xml:space="preserve"> филиала или администратором филиала</w:t>
+      <w:r>
+        <w:t xml:space="preserve"> ПО. (</w:t>
+      </w:r>
+      <w:r>
+        <w:rPr>
+          <w:lang w:val="en-US"/>
+        </w:rPr>
+        <w:t>frontend</w:t>
+      </w:r>
+      <w:r>
+        <w:t>)</w:t>
+      </w:r>
+      <w:r>
+        <w:t xml:space="preserve"> </w:t>
+      </w:r>
+    </w:p>
+    <w:p>
+      <w:r>
+        <w:t>Далее происходит принятие запроса сервером, и соответствующие вызовы</w:t>
+      </w:r>
+      <w:r>
+        <w:t xml:space="preserve"> </w:t>
+      </w:r>
+      <w:r>
+        <w:t>метода</w:t>
+      </w:r>
+      <w:r>
+        <w:t xml:space="preserve"> </w:t>
+      </w:r>
+      <w:r>
+        <w:rPr>
+          <w:lang w:val="en-US"/>
+        </w:rPr>
+        <w:t>update</w:t>
+      </w:r>
+      <w:r>
+        <w:t xml:space="preserve"> </w:t>
+      </w:r>
+      <w:r>
+        <w:t>(</w:t>
+      </w:r>
+      <w:r>
+        <w:rPr>
+          <w:lang w:val="en-US"/>
+        </w:rPr>
+        <w:t>request</w:t>
+      </w:r>
+      <w:r>
+        <w:t xml:space="preserve">) </w:t>
+      </w:r>
+      <w:r>
+        <w:t>контроллера, который</w:t>
+      </w:r>
+      <w:r>
+        <w:t xml:space="preserve"> </w:t>
+      </w:r>
+      <w:r>
+        <w:t xml:space="preserve">создаёт экземпляр модели, заполняет его поля и вызывает функцию </w:t>
+      </w:r>
+      <w:r>
+        <w:rPr>
+          <w:lang w:val="en-US"/>
+        </w:rPr>
+        <w:t>save</w:t>
+      </w:r>
+      <w:r>
+        <w:t xml:space="preserve">() </w:t>
+      </w:r>
+      <w:r>
+        <w:t xml:space="preserve"> </w:t>
+      </w:r>
+      <w:r>
+        <w:t xml:space="preserve">для  построения запроса к базе данных на </w:t>
+      </w:r>
+      <w:r>
+        <w:t xml:space="preserve">изменение записи </w:t>
+      </w:r>
+      <w:r>
+        <w:t xml:space="preserve">ПО. </w:t>
+      </w:r>
+      <w:r>
+        <w:t xml:space="preserve">После выполнения запроса производится возврат статуса клиенту и завершение работы формы редактирования. Пользователь может продолжить своё взаимодействие с </w:t>
+      </w:r>
+      <w:r>
+        <w:t>системой</w:t>
       </w:r>
       <w:r>
         <w:t>.</w:t>
       </w:r>
     </w:p>
+    <w:p/>
+    <w:p>
+      <w:pPr>
+        <w:sectPr>
+          <w:pgSz w:w="11906" w:h="16838"/>
+          <w:pgMar w:top="1134" w:right="850" w:bottom="1134" w:left="1701" w:header="708" w:footer="708" w:gutter="0"/>
+          <w:cols w:space="708"/>
+          <w:docGrid w:linePitch="360"/>
+        </w:sectPr>
+      </w:pPr>
+    </w:p>
+    <w:p>
+      <w:pPr>
+        <w:jc w:val="center"/>
+        <w:rPr>
+          <w:noProof/>
+        </w:rPr>
+      </w:pPr>
+    </w:p>
+    <w:p>
+      <w:pPr>
+        <w:jc w:val="center"/>
+        <w:rPr>
+          <w:i/>
+          <w:iCs/>
+          <w:noProof/>
+          <w:lang w:val="en-US"/>
+        </w:rPr>
+      </w:pPr>
+      <w:r>
+        <w:rPr>
+          <w:noProof/>
+        </w:rPr>
+        <w:drawing>
+          <wp:inline distT="0" distB="0" distL="0" distR="0" wp14:anchorId="2707AC0F" wp14:editId="405D9C0D">
+            <wp:extent cx="6666558" cy="6041107"/>
+            <wp:effectExtent l="0" t="0" r="1270" b="0"/>
+            <wp:docPr id="33" name="Рисунок 33"/>
+            <wp:cNvGraphicFramePr>
+              <a:graphicFrameLocks xmlns:a="http://schemas.openxmlformats.org/drawingml/2006/main" noChangeAspect="1"/>
+            </wp:cNvGraphicFramePr>
+            <a:graphic xmlns:a="http://schemas.openxmlformats.org/drawingml/2006/main">
+              <a:graphicData uri="http://schemas.openxmlformats.org/drawingml/2006/picture">
+                <pic:pic xmlns:pic="http://schemas.openxmlformats.org/drawingml/2006/picture">
+                  <pic:nvPicPr>
+                    <pic:cNvPr id="0" name="Picture 47"/>
+                    <pic:cNvPicPr>
+                      <a:picLocks noChangeAspect="1" noChangeArrowheads="1"/>
+                    </pic:cNvPicPr>
+                  </pic:nvPicPr>
+                  <pic:blipFill rotWithShape="1">
+                    <a:blip r:embed="rId16" cstate="print">
+                      <a:extLst>
+                        <a:ext uri="{28A0092B-C50C-407E-A947-70E740481C1C}">
+                          <a14:useLocalDpi xmlns:a14="http://schemas.microsoft.com/office/drawing/2010/main" val="0"/>
+                        </a:ext>
+                      </a:extLst>
+                    </a:blip>
+                    <a:srcRect r="46142"/>
+                    <a:stretch/>
+                  </pic:blipFill>
+                  <pic:spPr bwMode="auto">
+                    <a:xfrm>
+                      <a:off x="0" y="0"/>
+                      <a:ext cx="6680761" cy="6053978"/>
+                    </a:xfrm>
+                    <a:prstGeom prst="rect">
+                      <a:avLst/>
+                    </a:prstGeom>
+                    <a:noFill/>
+                    <a:ln>
+                      <a:noFill/>
+                    </a:ln>
+                    <a:extLst>
+                      <a:ext uri="{53640926-AAD7-44D8-BBD7-CCE9431645EC}">
+                        <a14:shadowObscured xmlns:a14="http://schemas.microsoft.com/office/drawing/2010/main"/>
+                      </a:ext>
+                    </a:extLst>
+                  </pic:spPr>
+                </pic:pic>
+              </a:graphicData>
+            </a:graphic>
+          </wp:inline>
+        </w:drawing>
+      </w:r>
+    </w:p>
+    <w:p>
+      <w:pPr>
+        <w:jc w:val="center"/>
+        <w:rPr>
+          <w:i/>
+          <w:iCs/>
+          <w:noProof/>
+        </w:rPr>
+      </w:pPr>
+      <w:r>
+        <w:rPr>
+          <w:i/>
+          <w:iCs/>
+          <w:noProof/>
+        </w:rPr>
+        <w:t>Изменение ПО директором филиала или администратором филиала</w:t>
+      </w:r>
+      <w:r>
+        <w:rPr>
+          <w:i/>
+          <w:iCs/>
+          <w:noProof/>
+        </w:rPr>
+        <w:t xml:space="preserve"> </w:t>
+      </w:r>
+      <w:r>
+        <w:rPr>
+          <w:i/>
+          <w:iCs/>
+          <w:noProof/>
+        </w:rPr>
+        <w:t>(</w:t>
+      </w:r>
+      <w:r>
+        <w:rPr>
+          <w:i/>
+          <w:iCs/>
+          <w:noProof/>
+          <w:lang w:val="en-US"/>
+        </w:rPr>
+        <w:t>Frontend</w:t>
+      </w:r>
+      <w:r>
+        <w:rPr>
+          <w:i/>
+          <w:iCs/>
+          <w:noProof/>
+        </w:rPr>
+        <w:t>)</w:t>
+      </w:r>
+    </w:p>
+    <w:p>
+      <w:pPr>
+        <w:jc w:val="center"/>
+      </w:pPr>
+      <w:bookmarkStart w:id="0" w:name="_GoBack"/>
+      <w:r>
+        <w:rPr>
+          <w:noProof/>
+        </w:rPr>
+        <w:lastRenderedPageBreak/>
+        <w:drawing>
+          <wp:inline distT="0" distB="0" distL="0" distR="0" wp14:anchorId="2CBB8420" wp14:editId="0D1DB1CB">
+            <wp:extent cx="5848350" cy="6288532"/>
+            <wp:effectExtent l="0" t="0" r="0" b="0"/>
+            <wp:docPr id="34" name="Рисунок 34"/>
+            <wp:cNvGraphicFramePr>
+              <a:graphicFrameLocks xmlns:a="http://schemas.openxmlformats.org/drawingml/2006/main" noChangeAspect="1"/>
+            </wp:cNvGraphicFramePr>
+            <a:graphic xmlns:a="http://schemas.openxmlformats.org/drawingml/2006/main">
+              <a:graphicData uri="http://schemas.openxmlformats.org/drawingml/2006/picture">
+                <pic:pic xmlns:pic="http://schemas.openxmlformats.org/drawingml/2006/picture">
+                  <pic:nvPicPr>
+                    <pic:cNvPr id="0" name="Picture 48"/>
+                    <pic:cNvPicPr>
+                      <a:picLocks noChangeAspect="1" noChangeArrowheads="1"/>
+                    </pic:cNvPicPr>
+                  </pic:nvPicPr>
+                  <pic:blipFill rotWithShape="1">
+                    <a:blip r:embed="rId16" cstate="print">
+                      <a:extLst>
+                        <a:ext uri="{28A0092B-C50C-407E-A947-70E740481C1C}">
+                          <a14:useLocalDpi xmlns:a14="http://schemas.microsoft.com/office/drawing/2010/main" val="0"/>
+                        </a:ext>
+                      </a:extLst>
+                    </a:blip>
+                    <a:srcRect l="54611"/>
+                    <a:stretch/>
+                  </pic:blipFill>
+                  <pic:spPr bwMode="auto">
+                    <a:xfrm>
+                      <a:off x="0" y="0"/>
+                      <a:ext cx="5863414" cy="6304729"/>
+                    </a:xfrm>
+                    <a:prstGeom prst="rect">
+                      <a:avLst/>
+                    </a:prstGeom>
+                    <a:noFill/>
+                    <a:ln>
+                      <a:noFill/>
+                    </a:ln>
+                    <a:extLst>
+                      <a:ext uri="{53640926-AAD7-44D8-BBD7-CCE9431645EC}">
+                        <a14:shadowObscured xmlns:a14="http://schemas.microsoft.com/office/drawing/2010/main"/>
+                      </a:ext>
+                    </a:extLst>
+                  </pic:spPr>
+                </pic:pic>
+              </a:graphicData>
+            </a:graphic>
+          </wp:inline>
+        </w:drawing>
+      </w:r>
+      <w:bookmarkEnd w:id="0"/>
+    </w:p>
+    <w:p>
+      <w:pPr>
+        <w:jc w:val="center"/>
+        <w:rPr>
+          <w:i/>
+          <w:iCs/>
+        </w:rPr>
+      </w:pPr>
+      <w:r>
+        <w:rPr>
+          <w:i/>
+          <w:iCs/>
+        </w:rPr>
+        <w:t>Изменение ПО директором филиала или администратором филиала</w:t>
+      </w:r>
+      <w:r>
+        <w:rPr>
+          <w:i/>
+          <w:iCs/>
+        </w:rPr>
+        <w:t xml:space="preserve"> </w:t>
+      </w:r>
+      <w:r>
+        <w:rPr>
+          <w:i/>
+          <w:iCs/>
+        </w:rPr>
+        <w:t>(</w:t>
+      </w:r>
+      <w:r>
+        <w:rPr>
+          <w:i/>
+          <w:iCs/>
+          <w:lang w:val="en-US"/>
+        </w:rPr>
+        <w:t>Backend</w:t>
+      </w:r>
+      <w:r>
+        <w:rPr>
+          <w:i/>
+          <w:iCs/>
+        </w:rPr>
+        <w:t>)</w:t>
+      </w:r>
+    </w:p>
+    <w:p>
+      <w:pPr>
+        <w:sectPr>
+          <w:pgSz w:w="16838" w:h="11906" w:orient="landscape"/>
+          <w:pgMar w:top="720" w:right="720" w:bottom="720" w:left="720" w:header="708" w:footer="708" w:gutter="0"/>
+          <w:cols w:space="708"/>
+          <w:docGrid w:linePitch="360"/>
+        </w:sectPr>
+      </w:pPr>
+    </w:p>
     <w:p>
       <w:pPr>
         <w:pStyle w:val="1"/>
       </w:pPr>
       <w:r>
+        <w:lastRenderedPageBreak/>
         <w:t>Диаграммы состояний</w:t>
       </w:r>
     </w:p>
@@ -515,7 +2911,7 @@
                     </pic:cNvPicPr>
                   </pic:nvPicPr>
                   <pic:blipFill>
-                    <a:blip r:embed="rId6">
+                    <a:blip r:embed="rId17">
                       <a:extLst>
                         <a:ext uri="{28A0092B-C50C-407E-A947-70E740481C1C}">
                           <a14:useLocalDpi xmlns:a14="http://schemas.microsoft.com/office/drawing/2010/main" val="0"/>
@@ -552,7 +2948,6 @@
         <w:pStyle w:val="2"/>
       </w:pPr>
       <w:r>
-        <w:lastRenderedPageBreak/>
         <w:t xml:space="preserve">Состояния </w:t>
       </w:r>
       <w:r>
@@ -592,6 +2987,9 @@
       </w:r>
     </w:p>
     <w:p>
+      <w:pPr>
+        <w:jc w:val="center"/>
+      </w:pPr>
       <w:r>
         <w:object w:dxaOrig="8656" w:dyaOrig="14731" w14:anchorId="1526F04F">
           <v:shapetype id="_x0000_t75" coordsize="21600,21600" o:spt="75" o:preferrelative="t" path="m@4@5l@4@11@9@11@9@5xe" filled="f" stroked="f">
@@ -613,10 +3011,10 @@
             <v:path o:extrusionok="f" gradientshapeok="t" o:connecttype="rect"/>
             <o:lock v:ext="edit" aspectratio="t"/>
           </v:shapetype>
-          <v:shape id="_x0000_i1037" type="#_x0000_t75" style="width:420.45pt;height:715.9pt" o:ole="">
-            <v:imagedata r:id="rId7" o:title=""/>
+          <v:shape id="_x0000_i1058" type="#_x0000_t75" style="width:327.75pt;height:557.65pt" o:ole="">
+            <v:imagedata r:id="rId18" o:title=""/>
           </v:shape>
-          <o:OLEObject Type="Embed" ProgID="Visio.Drawing.15" ShapeID="_x0000_i1037" DrawAspect="Content" ObjectID="_1634479422" r:id="rId8"/>
+          <o:OLEObject Type="Embed" ProgID="Visio.Drawing.15" ShapeID="_x0000_i1058" DrawAspect="Content" ObjectID="_1634514495" r:id="rId19"/>
         </w:object>
       </w:r>
     </w:p>
@@ -631,7 +3029,7 @@
 </file>
 
 <file path=word/numbering.xml><?xml version="1.0" encoding="utf-8"?>
-<w:numbering xmlns:wpc="http://schemas.microsoft.com/office/word/2010/wordprocessingCanvas" xmlns:cx="http://schemas.microsoft.com/office/drawing/2014/chartex" xmlns:mc="http://schemas.openxmlformats.org/markup-compatibility/2006" xmlns:o="urn:schemas-microsoft-com:office:office" xmlns:r="http://schemas.openxmlformats.org/officeDocument/2006/relationships" xmlns:m="http://schemas.openxmlformats.org/officeDocument/2006/math" xmlns:v="urn:schemas-microsoft-com:vml" xmlns:wp14="http://schemas.microsoft.com/office/word/2010/wordprocessingDrawing" xmlns:wp="http://schemas.openxmlformats.org/drawingml/2006/wordprocessingDrawing" xmlns:w10="urn:schemas-microsoft-com:office:word" xmlns:w="http://schemas.openxmlformats.org/wordprocessingml/2006/main" xmlns:w14="http://schemas.microsoft.com/office/word/2010/wordml" xmlns:w15="http://schemas.microsoft.com/office/word/2012/wordml" xmlns:w16se="http://schemas.microsoft.com/office/word/2015/wordml/symex" xmlns:wpg="http://schemas.microsoft.com/office/word/2010/wordprocessingGroup" xmlns:wpi="http://schemas.microsoft.com/office/word/2010/wordprocessingInk" xmlns:wne="http://schemas.microsoft.com/office/word/2006/wordml" xmlns:wps="http://schemas.microsoft.com/office/word/2010/wordprocessingShape" mc:Ignorable="w14 w15 w16se wp14">
+<w:numbering xmlns:wpc="http://schemas.microsoft.com/office/word/2010/wordprocessingCanvas" xmlns:cx="http://schemas.microsoft.com/office/drawing/2014/chartex" xmlns:cx1="http://schemas.microsoft.com/office/drawing/2015/9/8/chartex" xmlns:cx2="http://schemas.microsoft.com/office/drawing/2015/10/21/chartex" xmlns:cx3="http://schemas.microsoft.com/office/drawing/2016/5/9/chartex" xmlns:cx4="http://schemas.microsoft.com/office/drawing/2016/5/10/chartex" xmlns:cx5="http://schemas.microsoft.com/office/drawing/2016/5/11/chartex" xmlns:cx6="http://schemas.microsoft.com/office/drawing/2016/5/12/chartex" xmlns:cx7="http://schemas.microsoft.com/office/drawing/2016/5/13/chartex" xmlns:cx8="http://schemas.microsoft.com/office/drawing/2016/5/14/chartex" xmlns:mc="http://schemas.openxmlformats.org/markup-compatibility/2006" xmlns:aink="http://schemas.microsoft.com/office/drawing/2016/ink" xmlns:am3d="http://schemas.microsoft.com/office/drawing/2017/model3d" xmlns:o="urn:schemas-microsoft-com:office:office" xmlns:r="http://schemas.openxmlformats.org/officeDocument/2006/relationships" xmlns:m="http://schemas.openxmlformats.org/officeDocument/2006/math" xmlns:v="urn:schemas-microsoft-com:vml" xmlns:wp14="http://schemas.microsoft.com/office/word/2010/wordprocessingDrawing" xmlns:wp="http://schemas.openxmlformats.org/drawingml/2006/wordprocessingDrawing" xmlns:w10="urn:schemas-microsoft-com:office:word" xmlns:w="http://schemas.openxmlformats.org/wordprocessingml/2006/main" xmlns:w14="http://schemas.microsoft.com/office/word/2010/wordml" xmlns:w15="http://schemas.microsoft.com/office/word/2012/wordml" xmlns:w16cid="http://schemas.microsoft.com/office/word/2016/wordml/cid" xmlns:w16se="http://schemas.microsoft.com/office/word/2015/wordml/symex" xmlns:wpg="http://schemas.microsoft.com/office/word/2010/wordprocessingGroup" xmlns:wpi="http://schemas.microsoft.com/office/word/2010/wordprocessingInk" xmlns:wne="http://schemas.microsoft.com/office/word/2006/wordml" xmlns:wps="http://schemas.microsoft.com/office/word/2010/wordprocessingShape" mc:Ignorable="w14 w15 w16se w16cid wp14">
   <w:abstractNum w:abstractNumId="0" w15:restartNumberingAfterBreak="0">
     <w:nsid w:val="005E480F"/>
     <w:multiLevelType w:val="multilevel"/>
@@ -3349,7 +5747,7 @@
 </file>
 
 <file path=word/styles.xml><?xml version="1.0" encoding="utf-8"?>
-<w:styles xmlns:mc="http://schemas.openxmlformats.org/markup-compatibility/2006" xmlns:r="http://schemas.openxmlformats.org/officeDocument/2006/relationships" xmlns:w="http://schemas.openxmlformats.org/wordprocessingml/2006/main" xmlns:w14="http://schemas.microsoft.com/office/word/2010/wordml" xmlns:w15="http://schemas.microsoft.com/office/word/2012/wordml" xmlns:w16se="http://schemas.microsoft.com/office/word/2015/wordml/symex" mc:Ignorable="w14 w15 w16se">
+<w:styles xmlns:mc="http://schemas.openxmlformats.org/markup-compatibility/2006" xmlns:r="http://schemas.openxmlformats.org/officeDocument/2006/relationships" xmlns:w="http://schemas.openxmlformats.org/wordprocessingml/2006/main" xmlns:w14="http://schemas.microsoft.com/office/word/2010/wordml" xmlns:w15="http://schemas.microsoft.com/office/word/2012/wordml" xmlns:w16cid="http://schemas.microsoft.com/office/word/2016/wordml/cid" xmlns:w16se="http://schemas.microsoft.com/office/word/2015/wordml/symex" mc:Ignorable="w14 w15 w16se w16cid">
   <w:docDefaults>
     <w:rPrDefault>
       <w:rPr>
@@ -3365,7 +5763,7 @@
       </w:pPr>
     </w:pPrDefault>
   </w:docDefaults>
-  <w:latentStyles w:defLockedState="0" w:defUIPriority="99" w:defSemiHidden="0" w:defUnhideWhenUsed="0" w:defQFormat="0" w:count="371">
+  <w:latentStyles w:defLockedState="0" w:defUIPriority="99" w:defSemiHidden="0" w:defUnhideWhenUsed="0" w:defQFormat="0" w:count="376">
     <w:lsdException w:name="Normal" w:uiPriority="0" w:qFormat="1"/>
     <w:lsdException w:name="heading 1" w:uiPriority="9" w:qFormat="1"/>
     <w:lsdException w:name="heading 2" w:semiHidden="1" w:uiPriority="9" w:unhideWhenUsed="1" w:qFormat="1"/>
@@ -3471,7 +5869,6 @@
     <w:lsdException w:name="HTML Sample" w:semiHidden="1" w:unhideWhenUsed="1"/>
     <w:lsdException w:name="HTML Typewriter" w:semiHidden="1" w:unhideWhenUsed="1"/>
     <w:lsdException w:name="HTML Variable" w:semiHidden="1" w:unhideWhenUsed="1"/>
-    <w:lsdException w:name="Normal Table" w:semiHidden="1" w:unhideWhenUsed="1"/>
     <w:lsdException w:name="annotation subject" w:semiHidden="1" w:unhideWhenUsed="1"/>
     <w:lsdException w:name="No List" w:semiHidden="1" w:unhideWhenUsed="1"/>
     <w:lsdException w:name="Outline List 1" w:semiHidden="1" w:unhideWhenUsed="1"/>
@@ -3514,11 +5911,8 @@
     <w:lsdException w:name="Table Contemporary" w:semiHidden="1" w:unhideWhenUsed="1"/>
     <w:lsdException w:name="Table Elegant" w:semiHidden="1" w:unhideWhenUsed="1"/>
     <w:lsdException w:name="Table Professional" w:semiHidden="1" w:unhideWhenUsed="1"/>
-    <w:lsdException w:name="Table Subtle 1" w:semiHidden="1" w:unhideWhenUsed="1"/>
     <w:lsdException w:name="Table Subtle 2" w:semiHidden="1" w:unhideWhenUsed="1"/>
     <w:lsdException w:name="Table Web 1" w:semiHidden="1" w:unhideWhenUsed="1"/>
-    <w:lsdException w:name="Table Web 2" w:semiHidden="1" w:unhideWhenUsed="1"/>
-    <w:lsdException w:name="Table Web 3" w:semiHidden="1" w:unhideWhenUsed="1"/>
     <w:lsdException w:name="Balloon Text" w:semiHidden="1" w:unhideWhenUsed="1"/>
     <w:lsdException w:name="Table Grid" w:uiPriority="39"/>
     <w:lsdException w:name="Table Theme" w:semiHidden="1" w:unhideWhenUsed="1"/>
@@ -3737,6 +6131,11 @@
     <w:lsdException w:name="List Table 5 Dark Accent 6" w:uiPriority="50"/>
     <w:lsdException w:name="List Table 6 Colorful Accent 6" w:uiPriority="51"/>
     <w:lsdException w:name="List Table 7 Colorful Accent 6" w:uiPriority="52"/>
+    <w:lsdException w:name="Mention" w:semiHidden="1" w:unhideWhenUsed="1"/>
+    <w:lsdException w:name="Smart Hyperlink" w:semiHidden="1" w:unhideWhenUsed="1"/>
+    <w:lsdException w:name="Hashtag" w:semiHidden="1" w:unhideWhenUsed="1"/>
+    <w:lsdException w:name="Unresolved Mention" w:semiHidden="1" w:unhideWhenUsed="1"/>
+    <w:lsdException w:name="Smart Link" w:semiHidden="1" w:unhideWhenUsed="1"/>
   </w:latentStyles>
   <w:style w:type="paragraph" w:default="1" w:styleId="a">
     <w:name w:val="Normal"/>
@@ -3843,7 +6242,6 @@
   <w:style w:type="character" w:default="1" w:styleId="a0">
     <w:name w:val="Default Paragraph Font"/>
     <w:uiPriority w:val="1"/>
-    <w:semiHidden/>
     <w:unhideWhenUsed/>
   </w:style>
   <w:style w:type="table" w:default="1" w:styleId="a1">
@@ -4347,7 +6745,7 @@
 </file>
 
 <file path=customXml/itemProps1.xml><?xml version="1.0" encoding="utf-8"?>
-<ds:datastoreItem xmlns:ds="http://schemas.openxmlformats.org/officeDocument/2006/customXml" ds:itemID="{FA1107B0-A5EE-4D81-8096-D61F6427AC63}">
+<ds:datastoreItem xmlns:ds="http://schemas.openxmlformats.org/officeDocument/2006/customXml" ds:itemID="{7134D426-A9B5-4BA7-88E8-643C7A2FAB62}">
   <ds:schemaRefs>
     <ds:schemaRef ds:uri="http://schemas.openxmlformats.org/officeDocument/2006/bibliography"/>
   </ds:schemaRefs>

</xml_diff>